<commit_message>
CO2_batch_run: docx and html
</commit_message>
<xml_diff>
--- a/CsCl_fractionation/CsCl_fractionation.docx
+++ b/CsCl_fractionation/CsCl_fractionation.docx
@@ -2173,7 +2173,7 @@
 <file path=word/numbering.xml><?xml version="1.0" encoding="utf-8"?>
 <w:numbering xmlns:w="http://schemas.openxmlformats.org/wordprocessingml/2006/main">
   <w:abstractNum w:abstractNumId="0">
-    <w:nsid w:val="e6f577c6"/>
+    <w:nsid w:val="7b8ba92f"/>
     <w:multiLevelType w:val="multilevel"/>
     <w:lvl w:ilvl="0">
       <w:numFmt w:val="bullet"/>
@@ -2254,7 +2254,7 @@
     </w:lvl>
   </w:abstractNum>
   <w:abstractNum w:abstractNumId="3">
-    <w:nsid w:val="fc39e111"/>
+    <w:nsid w:val="c4ca2539"/>
     <w:multiLevelType w:val="multilevel"/>
     <w:lvl w:ilvl="0">
       <w:numFmt w:val="bullet"/>
@@ -2335,7 +2335,7 @@
     </w:lvl>
   </w:abstractNum>
   <w:abstractNum w:abstractNumId="2">
-    <w:nsid w:val="2c21ac07"/>
+    <w:nsid w:val="f600dc36"/>
     <w:multiLevelType w:val="multilevel"/>
     <w:lvl w:ilvl="0">
       <w:start w:val="1"/>
@@ -2423,7 +2423,7 @@
     </w:lvl>
   </w:abstractNum>
   <w:abstractNum w:abstractNumId="4">
-    <w:nsid w:val="b4f07f5b"/>
+    <w:nsid w:val="69044cbc"/>
     <w:multiLevelType w:val="multilevel"/>
     <w:lvl w:ilvl="0">
       <w:start w:val="4"/>

</xml_diff>

<commit_message>
updated samplign protocol & added fullCyc_pilot_microcosm
</commit_message>
<xml_diff>
--- a/CsCl_fractionation/CsCl_fractionation.docx
+++ b/CsCl_fractionation/CsCl_fractionation.docx
@@ -2,7 +2,7 @@
 <file path=word/document.xml><?xml version="1.0" encoding="utf-8"?>
 <w:document xmlns:w="http://schemas.openxmlformats.org/wordprocessingml/2006/main" xmlns:m="http://schemas.openxmlformats.org/officeDocument/2006/math" xmlns:r="http://schemas.openxmlformats.org/officeDocument/2006/relationships" xmlns:o="urn:schemas-microsoft-com:office:office" xmlns:v="urn:schemas-microsoft-com:vml" xmlns:w10="urn:schemas-microsoft-com:office:word" xmlns:a="http://schemas.openxmlformats.org/drawingml/2006/main" xmlns:pic="http://schemas.openxmlformats.org/drawingml/2006/picture" xmlns:wp="http://schemas.openxmlformats.org/drawingml/2006/wordprocessingDrawing">
   <w:body>
-    <w:bookmarkStart w:id="21" w:name="setting-up-a-cscl-gradient-for-stable-isotope-probing"/>
+    <w:bookmarkStart w:id="setting-up-a-cscl-gradient-for-stable-isotope-probing" w:name="setting-up-a-cscl-gradient-for-stable-isotope-probing"/>
     <w:p>
       <w:pPr>
         <w:pStyle w:val="Heading1"/>
@@ -11,8 +11,8 @@
         <w:t xml:space="preserve">Setting up a CsCl gradient for Stable Isotope Probing</w:t>
       </w:r>
     </w:p>
-    <w:bookmarkEnd w:id="21"/>
-    <w:bookmarkStart w:id="22" w:name="gradient-media"/>
+    <w:bookmarkEnd w:id="setting-up-a-cscl-gradient-for-stable-isotope-probing"/>
+    <w:bookmarkStart w:id="gradient-media" w:name="gradient-media"/>
     <w:p>
       <w:pPr>
         <w:pStyle w:val="Heading2"/>
@@ -21,7 +21,7 @@
         <w:t xml:space="preserve">Gradient Media</w:t>
       </w:r>
     </w:p>
-    <w:bookmarkEnd w:id="22"/>
+    <w:bookmarkEnd w:id="gradient-media"/>
     <w:p>
       <w:r>
         <w:t xml:space="preserve">Gradients are run in CsCl (DNA) or CsTFA (RNA) dissolved in gradient buffer.</w:t>
@@ -40,7 +40,6 @@
     </w:p>
     <w:p>
       <w:pPr>
-        <w:pStyle w:val="Compact"/>
         <w:numPr>
           <w:numId w:val="3"/>
           <w:ilvl w:val="1"/>
@@ -52,7 +51,6 @@
     </w:p>
     <w:p>
       <w:pPr>
-        <w:pStyle w:val="Compact"/>
         <w:numPr>
           <w:numId w:val="3"/>
           <w:ilvl w:val="1"/>
@@ -64,7 +62,6 @@
     </w:p>
     <w:p>
       <w:pPr>
-        <w:pStyle w:val="Compact"/>
         <w:numPr>
           <w:numId w:val="3"/>
           <w:ilvl w:val="1"/>
@@ -77,7 +74,7 @@
     <w:p>
       <w:pPr>
         <w:numPr>
-          <w:numId w:val="2"/>
+          <w:numId w:val="3"/>
           <w:ilvl w:val="0"/>
         </w:numPr>
       </w:pPr>
@@ -87,7 +84,6 @@
     </w:p>
     <w:p>
       <w:pPr>
-        <w:pStyle w:val="Compact"/>
         <w:numPr>
           <w:numId w:val="4"/>
           <w:ilvl w:val="1"/>
@@ -100,7 +96,7 @@
     <w:p>
       <w:pPr>
         <w:numPr>
-          <w:numId w:val="2"/>
+          <w:numId w:val="4"/>
           <w:ilvl w:val="0"/>
         </w:numPr>
       </w:pPr>
@@ -471,7 +467,6 @@
     </w:p>
     <w:p>
       <w:pPr>
-        <w:pStyle w:val="Compact"/>
         <w:numPr>
           <w:numId w:val="7"/>
           <w:ilvl w:val="1"/>
@@ -531,7 +526,6 @@
     </w:p>
     <w:p>
       <w:pPr>
-        <w:pStyle w:val="Compact"/>
         <w:numPr>
           <w:numId w:val="8"/>
           <w:ilvl w:val="1"/>
@@ -552,7 +546,6 @@
     </w:p>
     <w:p>
       <w:pPr>
-        <w:pStyle w:val="Compact"/>
         <w:numPr>
           <w:numId w:val="9"/>
           <w:ilvl w:val="2"/>
@@ -729,9 +722,8 @@
     </w:p>
     <w:p>
       <w:pPr>
-        <w:pStyle w:val="Compact"/>
-        <w:numPr>
-          <w:numId w:val="8"/>
+        <w:numPr>
+          <w:numId w:val="9"/>
           <w:ilvl w:val="1"/>
         </w:numPr>
       </w:pPr>
@@ -744,7 +736,6 @@
     </w:p>
     <w:p>
       <w:pPr>
-        <w:pStyle w:val="Compact"/>
         <w:numPr>
           <w:numId w:val="10"/>
           <w:ilvl w:val="2"/>
@@ -877,7 +868,6 @@
     </w:p>
     <w:p>
       <w:pPr>
-        <w:pStyle w:val="Compact"/>
         <w:numPr>
           <w:numId w:val="11"/>
           <w:ilvl w:val="2"/>
@@ -950,7 +940,6 @@
     </w:p>
     <w:p>
       <w:pPr>
-        <w:pStyle w:val="Compact"/>
         <w:numPr>
           <w:numId w:val="11"/>
           <w:ilvl w:val="2"/>
@@ -965,13 +954,10 @@
       <w:r>
         <w:t xml:space="preserve">C. Hence, you need to wait until the solution is near room temperature before measuring R</w:t>
       </w:r>
-      <w:r>
-        <w:br w:type="textWrapping"/>
-      </w:r>
-    </w:p>
-    <w:p>
-      <w:pPr>
-        <w:pStyle w:val="Compact"/>
+      <w:br/>
+    </w:p>
+    <w:p>
+      <w:pPr>
         <w:numPr>
           <w:numId w:val="11"/>
           <w:ilvl w:val="2"/>
@@ -1051,7 +1037,7 @@
         <w:t xml:space="preserve">1.4052</w:t>
       </w:r>
     </w:p>
-    <w:bookmarkStart w:id="23" w:name="setting-up-the-gradients"/>
+    <w:bookmarkStart w:id="setting-up-the-gradients" w:name="setting-up-the-gradients"/>
     <w:p>
       <w:pPr>
         <w:pStyle w:val="Heading2"/>
@@ -1060,10 +1046,9 @@
         <w:t xml:space="preserve">Setting up the gradients</w:t>
       </w:r>
     </w:p>
-    <w:bookmarkEnd w:id="23"/>
-    <w:p>
-      <w:pPr>
-        <w:pStyle w:val="Compact"/>
+    <w:bookmarkEnd w:id="setting-up-the-gradients"/>
+    <w:p>
+      <w:pPr>
         <w:numPr>
           <w:numId w:val="12"/>
           <w:ilvl w:val="0"/>
@@ -1136,7 +1121,6 @@
     </w:p>
     <w:p>
       <w:pPr>
-        <w:pStyle w:val="Compact"/>
         <w:numPr>
           <w:numId w:val="13"/>
           <w:ilvl w:val="1"/>
@@ -1148,7 +1132,6 @@
     </w:p>
     <w:p>
       <w:pPr>
-        <w:pStyle w:val="Compact"/>
         <w:numPr>
           <w:numId w:val="13"/>
           <w:ilvl w:val="1"/>
@@ -1160,7 +1143,6 @@
     </w:p>
     <w:p>
       <w:pPr>
-        <w:pStyle w:val="Compact"/>
         <w:numPr>
           <w:numId w:val="13"/>
           <w:ilvl w:val="1"/>
@@ -1172,9 +1154,8 @@
     </w:p>
     <w:p>
       <w:pPr>
-        <w:pStyle w:val="Compact"/>
-        <w:numPr>
-          <w:numId w:val="12"/>
+        <w:numPr>
+          <w:numId w:val="13"/>
           <w:ilvl w:val="0"/>
         </w:numPr>
       </w:pPr>
@@ -1184,7 +1165,6 @@
     </w:p>
     <w:p>
       <w:pPr>
-        <w:pStyle w:val="Compact"/>
         <w:numPr>
           <w:numId w:val="14"/>
           <w:ilvl w:val="1"/>
@@ -1196,9 +1176,8 @@
     </w:p>
     <w:p>
       <w:pPr>
-        <w:pStyle w:val="Compact"/>
-        <w:numPr>
-          <w:numId w:val="12"/>
+        <w:numPr>
+          <w:numId w:val="14"/>
           <w:ilvl w:val="0"/>
         </w:numPr>
       </w:pPr>
@@ -1208,7 +1187,6 @@
     </w:p>
     <w:p>
       <w:pPr>
-        <w:pStyle w:val="Compact"/>
         <w:numPr>
           <w:numId w:val="15"/>
           <w:ilvl w:val="1"/>
@@ -1220,7 +1198,6 @@
     </w:p>
     <w:p>
       <w:pPr>
-        <w:pStyle w:val="Compact"/>
         <w:numPr>
           <w:numId w:val="15"/>
           <w:ilvl w:val="1"/>
@@ -1232,9 +1209,8 @@
     </w:p>
     <w:p>
       <w:pPr>
-        <w:pStyle w:val="Compact"/>
-        <w:numPr>
-          <w:numId w:val="12"/>
+        <w:numPr>
+          <w:numId w:val="15"/>
           <w:ilvl w:val="0"/>
         </w:numPr>
       </w:pPr>
@@ -1244,7 +1220,6 @@
     </w:p>
     <w:p>
       <w:pPr>
-        <w:pStyle w:val="Compact"/>
         <w:numPr>
           <w:numId w:val="16"/>
           <w:ilvl w:val="1"/>
@@ -1256,7 +1231,6 @@
     </w:p>
     <w:p>
       <w:pPr>
-        <w:pStyle w:val="Compact"/>
         <w:numPr>
           <w:numId w:val="16"/>
           <w:ilvl w:val="1"/>
@@ -1268,9 +1242,8 @@
     </w:p>
     <w:p>
       <w:pPr>
-        <w:pStyle w:val="Compact"/>
-        <w:numPr>
-          <w:numId w:val="12"/>
+        <w:numPr>
+          <w:numId w:val="16"/>
           <w:ilvl w:val="0"/>
         </w:numPr>
       </w:pPr>
@@ -1280,7 +1253,6 @@
     </w:p>
     <w:p>
       <w:pPr>
-        <w:pStyle w:val="Compact"/>
         <w:numPr>
           <w:numId w:val="17"/>
           <w:ilvl w:val="1"/>
@@ -1292,9 +1264,8 @@
     </w:p>
     <w:p>
       <w:pPr>
-        <w:pStyle w:val="Compact"/>
-        <w:numPr>
-          <w:numId w:val="12"/>
+        <w:numPr>
+          <w:numId w:val="17"/>
           <w:ilvl w:val="0"/>
         </w:numPr>
       </w:pPr>
@@ -1304,7 +1275,6 @@
     </w:p>
     <w:p>
       <w:pPr>
-        <w:pStyle w:val="Compact"/>
         <w:numPr>
           <w:numId w:val="18"/>
           <w:ilvl w:val="1"/>
@@ -1317,7 +1287,7 @@
     <w:p>
       <w:pPr>
         <w:numPr>
-          <w:numId w:val="12"/>
+          <w:numId w:val="18"/>
           <w:ilvl w:val="0"/>
         </w:numPr>
       </w:pPr>
@@ -1327,9 +1297,8 @@
     </w:p>
     <w:p>
       <w:pPr>
-        <w:pStyle w:val="Compact"/>
-        <w:numPr>
-          <w:numId w:val="12"/>
+        <w:numPr>
+          <w:numId w:val="18"/>
           <w:ilvl w:val="0"/>
         </w:numPr>
       </w:pPr>
@@ -1339,7 +1308,6 @@
     </w:p>
     <w:p>
       <w:pPr>
-        <w:pStyle w:val="Compact"/>
         <w:numPr>
           <w:numId w:val="19"/>
           <w:ilvl w:val="1"/>
@@ -1351,7 +1319,6 @@
     </w:p>
     <w:p>
       <w:pPr>
-        <w:pStyle w:val="Compact"/>
         <w:numPr>
           <w:numId w:val="19"/>
           <w:ilvl w:val="1"/>
@@ -1363,7 +1330,6 @@
     </w:p>
     <w:p>
       <w:pPr>
-        <w:pStyle w:val="Compact"/>
         <w:numPr>
           <w:numId w:val="19"/>
           <w:ilvl w:val="1"/>
@@ -1375,7 +1341,6 @@
     </w:p>
     <w:p>
       <w:pPr>
-        <w:pStyle w:val="Compact"/>
         <w:numPr>
           <w:numId w:val="19"/>
           <w:ilvl w:val="1"/>
@@ -1387,7 +1352,6 @@
     </w:p>
     <w:p>
       <w:pPr>
-        <w:pStyle w:val="Compact"/>
         <w:numPr>
           <w:numId w:val="19"/>
           <w:ilvl w:val="1"/>
@@ -1399,7 +1363,6 @@
     </w:p>
     <w:p>
       <w:pPr>
-        <w:pStyle w:val="Compact"/>
         <w:numPr>
           <w:numId w:val="19"/>
           <w:ilvl w:val="1"/>
@@ -1409,7 +1372,7 @@
         <w:t xml:space="preserve">Close door. Set speed, temperature and time. Press start. It will start running when the vacuum is fully established.</w:t>
       </w:r>
     </w:p>
-    <w:bookmarkStart w:id="24" w:name="cscl-gradient-fractioning"/>
+    <w:bookmarkStart w:id="cscl-gradient-fractioning" w:name="cscl-gradient-fractioning"/>
     <w:p>
       <w:pPr>
         <w:pStyle w:val="Heading2"/>
@@ -1418,8 +1381,8 @@
         <w:t xml:space="preserve">CsCl gradient fractioning</w:t>
       </w:r>
     </w:p>
-    <w:bookmarkEnd w:id="24"/>
-    <w:bookmarkStart w:id="25" w:name="setting-up-the-fraction-recovery-system"/>
+    <w:bookmarkEnd w:id="cscl-gradient-fractioning"/>
+    <w:bookmarkStart w:id="setting-up-the-fraction-recovery-system" w:name="setting-up-the-fraction-recovery-system"/>
     <w:p>
       <w:pPr>
         <w:pStyle w:val="Heading3"/>
@@ -1428,10 +1391,9 @@
         <w:t xml:space="preserve">Setting up the fraction recovery system</w:t>
       </w:r>
     </w:p>
-    <w:bookmarkEnd w:id="25"/>
-    <w:p>
-      <w:pPr>
-        <w:pStyle w:val="Compact"/>
+    <w:bookmarkEnd w:id="setting-up-the-fraction-recovery-system"/>
+    <w:p>
+      <w:pPr>
         <w:numPr>
           <w:numId w:val="20"/>
           <w:ilvl w:val="0"/>
@@ -1443,7 +1405,6 @@
     </w:p>
     <w:p>
       <w:pPr>
-        <w:pStyle w:val="Compact"/>
         <w:numPr>
           <w:numId w:val="20"/>
           <w:ilvl w:val="0"/>
@@ -1455,7 +1416,6 @@
     </w:p>
     <w:p>
       <w:pPr>
-        <w:pStyle w:val="Compact"/>
         <w:numPr>
           <w:numId w:val="20"/>
           <w:ilvl w:val="0"/>
@@ -1467,7 +1427,6 @@
     </w:p>
     <w:p>
       <w:pPr>
-        <w:pStyle w:val="Compact"/>
         <w:numPr>
           <w:numId w:val="20"/>
           <w:ilvl w:val="0"/>
@@ -1479,7 +1438,6 @@
     </w:p>
     <w:p>
       <w:pPr>
-        <w:pStyle w:val="Compact"/>
         <w:numPr>
           <w:numId w:val="20"/>
           <w:ilvl w:val="0"/>
@@ -1491,7 +1449,6 @@
     </w:p>
     <w:p>
       <w:pPr>
-        <w:pStyle w:val="Compact"/>
         <w:numPr>
           <w:numId w:val="20"/>
           <w:ilvl w:val="0"/>
@@ -1503,7 +1460,6 @@
     </w:p>
     <w:p>
       <w:pPr>
-        <w:pStyle w:val="Compact"/>
         <w:numPr>
           <w:numId w:val="20"/>
           <w:ilvl w:val="0"/>
@@ -1515,7 +1471,6 @@
     </w:p>
     <w:p>
       <w:pPr>
-        <w:pStyle w:val="Compact"/>
         <w:numPr>
           <w:numId w:val="20"/>
           <w:ilvl w:val="0"/>
@@ -1525,7 +1480,7 @@
         <w:t xml:space="preserve">With the recovery needle pushed up, adjust the system (if needed) so that you can put the tubes/place underneath the needle to recover the fraction.</w:t>
       </w:r>
     </w:p>
-    <w:bookmarkStart w:id="26" w:name="fractionation"/>
+    <w:bookmarkStart w:id="fractionation" w:name="fractionation"/>
     <w:p>
       <w:pPr>
         <w:pStyle w:val="Heading3"/>
@@ -1534,10 +1489,9 @@
         <w:t xml:space="preserve">Fractionation</w:t>
       </w:r>
     </w:p>
-    <w:bookmarkEnd w:id="26"/>
-    <w:p>
-      <w:pPr>
-        <w:pStyle w:val="Compact"/>
+    <w:bookmarkEnd w:id="fractionation"/>
+    <w:p>
+      <w:pPr>
         <w:numPr>
           <w:numId w:val="21"/>
           <w:ilvl w:val="0"/>
@@ -1549,7 +1503,6 @@
     </w:p>
     <w:p>
       <w:pPr>
-        <w:pStyle w:val="Compact"/>
         <w:numPr>
           <w:numId w:val="21"/>
           <w:ilvl w:val="0"/>
@@ -1561,7 +1514,6 @@
     </w:p>
     <w:p>
       <w:pPr>
-        <w:pStyle w:val="Compact"/>
         <w:numPr>
           <w:numId w:val="21"/>
           <w:ilvl w:val="0"/>
@@ -1573,7 +1525,6 @@
     </w:p>
     <w:p>
       <w:pPr>
-        <w:pStyle w:val="Compact"/>
         <w:numPr>
           <w:numId w:val="21"/>
           <w:ilvl w:val="0"/>
@@ -1585,7 +1536,6 @@
     </w:p>
     <w:p>
       <w:pPr>
-        <w:pStyle w:val="Compact"/>
         <w:numPr>
           <w:numId w:val="21"/>
           <w:ilvl w:val="0"/>
@@ -1597,7 +1547,6 @@
     </w:p>
     <w:p>
       <w:pPr>
-        <w:pStyle w:val="Compact"/>
         <w:numPr>
           <w:numId w:val="21"/>
           <w:ilvl w:val="0"/>
@@ -1609,7 +1558,6 @@
     </w:p>
     <w:p>
       <w:pPr>
-        <w:pStyle w:val="Compact"/>
         <w:numPr>
           <w:numId w:val="21"/>
           <w:ilvl w:val="0"/>
@@ -1621,7 +1569,6 @@
     </w:p>
     <w:p>
       <w:pPr>
-        <w:pStyle w:val="Compact"/>
         <w:numPr>
           <w:numId w:val="21"/>
           <w:ilvl w:val="0"/>
@@ -1633,7 +1580,6 @@
     </w:p>
     <w:p>
       <w:pPr>
-        <w:pStyle w:val="Compact"/>
         <w:numPr>
           <w:numId w:val="21"/>
           <w:ilvl w:val="0"/>
@@ -1645,7 +1591,6 @@
     </w:p>
     <w:p>
       <w:pPr>
-        <w:pStyle w:val="Compact"/>
         <w:numPr>
           <w:numId w:val="21"/>
           <w:ilvl w:val="0"/>
@@ -1657,7 +1602,6 @@
     </w:p>
     <w:p>
       <w:pPr>
-        <w:pStyle w:val="Compact"/>
         <w:numPr>
           <w:numId w:val="21"/>
           <w:ilvl w:val="0"/>
@@ -1667,7 +1611,7 @@
         <w:t xml:space="preserve">Stop collecting fractions before the oil reaches the needle. (40, 50 fractions)</w:t>
       </w:r>
     </w:p>
-    <w:bookmarkStart w:id="27" w:name="clean-up-between-tubes"/>
+    <w:bookmarkStart w:id="clean-up-between-tubes" w:name="clean-up-between-tubes"/>
     <w:p>
       <w:pPr>
         <w:pStyle w:val="Heading3"/>
@@ -1676,10 +1620,9 @@
         <w:t xml:space="preserve">Clean-up (between tubes)</w:t>
       </w:r>
     </w:p>
-    <w:bookmarkEnd w:id="27"/>
-    <w:p>
-      <w:pPr>
-        <w:pStyle w:val="Compact"/>
+    <w:bookmarkEnd w:id="clean-up-between-tubes"/>
+    <w:p>
+      <w:pPr>
         <w:numPr>
           <w:numId w:val="22"/>
           <w:ilvl w:val="0"/>
@@ -1691,7 +1634,6 @@
     </w:p>
     <w:p>
       <w:pPr>
-        <w:pStyle w:val="Compact"/>
         <w:numPr>
           <w:numId w:val="22"/>
           <w:ilvl w:val="0"/>
@@ -1703,7 +1645,6 @@
     </w:p>
     <w:p>
       <w:pPr>
-        <w:pStyle w:val="Compact"/>
         <w:numPr>
           <w:numId w:val="22"/>
           <w:ilvl w:val="0"/>
@@ -1715,7 +1656,6 @@
     </w:p>
     <w:p>
       <w:pPr>
-        <w:pStyle w:val="Compact"/>
         <w:numPr>
           <w:numId w:val="22"/>
           <w:ilvl w:val="0"/>
@@ -1725,7 +1665,7 @@
         <w:t xml:space="preserve">Remove needle and blow air through it to dry it off.</w:t>
       </w:r>
     </w:p>
-    <w:bookmarkStart w:id="28" w:name="clean-up"/>
+    <w:bookmarkStart w:id="clean-up" w:name="clean-up"/>
     <w:p>
       <w:pPr>
         <w:pStyle w:val="Heading3"/>
@@ -1734,10 +1674,9 @@
         <w:t xml:space="preserve">Clean-up</w:t>
       </w:r>
     </w:p>
-    <w:bookmarkEnd w:id="28"/>
-    <w:p>
-      <w:pPr>
-        <w:pStyle w:val="Compact"/>
+    <w:bookmarkEnd w:id="clean-up"/>
+    <w:p>
+      <w:pPr>
         <w:numPr>
           <w:numId w:val="23"/>
           <w:ilvl w:val="0"/>
@@ -1749,7 +1688,6 @@
     </w:p>
     <w:p>
       <w:pPr>
-        <w:pStyle w:val="Compact"/>
         <w:numPr>
           <w:numId w:val="23"/>
           <w:ilvl w:val="0"/>
@@ -1761,7 +1699,6 @@
     </w:p>
     <w:p>
       <w:pPr>
-        <w:pStyle w:val="Compact"/>
         <w:numPr>
           <w:numId w:val="23"/>
           <w:ilvl w:val="0"/>
@@ -1773,7 +1710,6 @@
     </w:p>
     <w:p>
       <w:pPr>
-        <w:pStyle w:val="Compact"/>
         <w:numPr>
           <w:numId w:val="23"/>
           <w:ilvl w:val="0"/>
@@ -1785,7 +1721,6 @@
     </w:p>
     <w:p>
       <w:pPr>
-        <w:pStyle w:val="Compact"/>
         <w:numPr>
           <w:numId w:val="23"/>
           <w:ilvl w:val="0"/>
@@ -1795,7 +1730,7 @@
         <w:t xml:space="preserve">Soak the platform in a beaker of water if needed (if CsCl has crystallized on it).</w:t>
       </w:r>
     </w:p>
-    <w:bookmarkStart w:id="29" w:name="removing-cscl-from-dna-samples"/>
+    <w:bookmarkStart w:id="removing-cscl-from-dna-samples" w:name="removing-cscl-from-dna-samples"/>
     <w:p>
       <w:pPr>
         <w:pStyle w:val="Heading2"/>
@@ -1804,8 +1739,8 @@
         <w:t xml:space="preserve">Removing CsCl from DNA samples</w:t>
       </w:r>
     </w:p>
-    <w:bookmarkEnd w:id="29"/>
-    <w:bookmarkStart w:id="30" w:name="option-1-isopropanol-ppt"/>
+    <w:bookmarkEnd w:id="removing-cscl-from-dna-samples"/>
+    <w:bookmarkStart w:id="option-1-isopropanol-ppt" w:name="option-1-isopropanol-ppt"/>
     <w:p>
       <w:pPr>
         <w:pStyle w:val="Heading3"/>
@@ -1814,10 +1749,9 @@
         <w:t xml:space="preserve">Option 1: isopropanol ppt</w:t>
       </w:r>
     </w:p>
-    <w:bookmarkEnd w:id="30"/>
-    <w:p>
-      <w:pPr>
-        <w:pStyle w:val="Compact"/>
+    <w:bookmarkEnd w:id="option-1-isopropanol-ppt"/>
+    <w:p>
+      <w:pPr>
         <w:numPr>
           <w:numId w:val="24"/>
           <w:ilvl w:val="0"/>
@@ -1829,7 +1763,6 @@
     </w:p>
     <w:p>
       <w:pPr>
-        <w:pStyle w:val="Compact"/>
         <w:numPr>
           <w:numId w:val="24"/>
           <w:ilvl w:val="0"/>
@@ -1841,7 +1774,6 @@
     </w:p>
     <w:p>
       <w:pPr>
-        <w:pStyle w:val="Compact"/>
         <w:numPr>
           <w:numId w:val="25"/>
           <w:ilvl w:val="1"/>
@@ -1853,9 +1785,8 @@
     </w:p>
     <w:p>
       <w:pPr>
-        <w:pStyle w:val="Compact"/>
-        <w:numPr>
-          <w:numId w:val="24"/>
+        <w:numPr>
+          <w:numId w:val="25"/>
           <w:ilvl w:val="0"/>
         </w:numPr>
       </w:pPr>
@@ -1865,9 +1796,8 @@
     </w:p>
     <w:p>
       <w:pPr>
-        <w:pStyle w:val="Compact"/>
-        <w:numPr>
-          <w:numId w:val="24"/>
+        <w:numPr>
+          <w:numId w:val="25"/>
           <w:ilvl w:val="0"/>
         </w:numPr>
       </w:pPr>
@@ -1877,7 +1807,6 @@
     </w:p>
     <w:p>
       <w:pPr>
-        <w:pStyle w:val="Compact"/>
         <w:numPr>
           <w:numId w:val="26"/>
           <w:ilvl w:val="1"/>
@@ -1892,9 +1821,8 @@
     </w:p>
     <w:p>
       <w:pPr>
-        <w:pStyle w:val="Compact"/>
-        <w:numPr>
-          <w:numId w:val="24"/>
+        <w:numPr>
+          <w:numId w:val="26"/>
           <w:ilvl w:val="0"/>
         </w:numPr>
       </w:pPr>
@@ -1904,7 +1832,6 @@
     </w:p>
     <w:p>
       <w:pPr>
-        <w:pStyle w:val="Compact"/>
         <w:numPr>
           <w:numId w:val="27"/>
           <w:ilvl w:val="1"/>
@@ -1916,7 +1843,6 @@
     </w:p>
     <w:p>
       <w:pPr>
-        <w:pStyle w:val="Compact"/>
         <w:numPr>
           <w:numId w:val="27"/>
           <w:ilvl w:val="1"/>
@@ -1928,7 +1854,6 @@
     </w:p>
     <w:p>
       <w:pPr>
-        <w:pStyle w:val="Compact"/>
         <w:numPr>
           <w:numId w:val="27"/>
           <w:ilvl w:val="1"/>
@@ -1940,9 +1865,8 @@
     </w:p>
     <w:p>
       <w:pPr>
-        <w:pStyle w:val="Compact"/>
-        <w:numPr>
-          <w:numId w:val="24"/>
+        <w:numPr>
+          <w:numId w:val="27"/>
           <w:ilvl w:val="0"/>
         </w:numPr>
       </w:pPr>
@@ -1950,7 +1874,7 @@
         <w:t xml:space="preserve">Resuspend in 50 uL TE</w:t>
       </w:r>
     </w:p>
-    <w:bookmarkStart w:id="31" w:name="option-2-filtration"/>
+    <w:bookmarkStart w:id="option-2-filtration" w:name="option-2-filtration"/>
     <w:p>
       <w:pPr>
         <w:pStyle w:val="Heading3"/>
@@ -1959,10 +1883,9 @@
         <w:t xml:space="preserve">Option 2: filtration</w:t>
       </w:r>
     </w:p>
-    <w:bookmarkEnd w:id="31"/>
-    <w:p>
-      <w:pPr>
-        <w:pStyle w:val="Compact"/>
+    <w:bookmarkEnd w:id="option-2-filtration"/>
+    <w:p>
+      <w:pPr>
         <w:numPr>
           <w:numId w:val="28"/>
           <w:ilvl w:val="0"/>
@@ -1974,7 +1897,6 @@
     </w:p>
     <w:p>
       <w:pPr>
-        <w:pStyle w:val="Compact"/>
         <w:numPr>
           <w:numId w:val="28"/>
           <w:ilvl w:val="0"/>
@@ -1986,7 +1908,6 @@
     </w:p>
     <w:p>
       <w:pPr>
-        <w:pStyle w:val="Compact"/>
         <w:numPr>
           <w:numId w:val="28"/>
           <w:ilvl w:val="0"/>
@@ -1998,7 +1919,6 @@
     </w:p>
     <w:p>
       <w:pPr>
-        <w:pStyle w:val="Compact"/>
         <w:numPr>
           <w:numId w:val="28"/>
           <w:ilvl w:val="0"/>
@@ -2010,7 +1930,6 @@
     </w:p>
     <w:p>
       <w:pPr>
-        <w:pStyle w:val="Compact"/>
         <w:numPr>
           <w:numId w:val="28"/>
           <w:ilvl w:val="0"/>
@@ -2022,7 +1941,6 @@
     </w:p>
     <w:p>
       <w:pPr>
-        <w:pStyle w:val="Compact"/>
         <w:numPr>
           <w:numId w:val="28"/>
           <w:ilvl w:val="0"/>
@@ -2034,7 +1952,6 @@
     </w:p>
     <w:p>
       <w:pPr>
-        <w:pStyle w:val="Compact"/>
         <w:numPr>
           <w:numId w:val="28"/>
           <w:ilvl w:val="0"/>
@@ -2046,7 +1963,6 @@
     </w:p>
     <w:p>
       <w:pPr>
-        <w:pStyle w:val="Compact"/>
         <w:numPr>
           <w:numId w:val="28"/>
           <w:ilvl w:val="0"/>
@@ -2058,7 +1974,6 @@
     </w:p>
     <w:p>
       <w:pPr>
-        <w:pStyle w:val="Compact"/>
         <w:numPr>
           <w:numId w:val="28"/>
           <w:ilvl w:val="0"/>
@@ -2070,7 +1985,6 @@
     </w:p>
     <w:p>
       <w:pPr>
-        <w:pStyle w:val="Compact"/>
         <w:numPr>
           <w:numId w:val="28"/>
           <w:ilvl w:val="0"/>
@@ -2082,7 +1996,6 @@
     </w:p>
     <w:p>
       <w:pPr>
-        <w:pStyle w:val="Compact"/>
         <w:numPr>
           <w:numId w:val="28"/>
           <w:ilvl w:val="0"/>
@@ -2092,7 +2005,7 @@
         <w:t xml:space="preserve">Measure volume removed if the volume exceeds the amount added in step 8 (that is if the wells were not dry)</w:t>
       </w:r>
     </w:p>
-    <w:bookmarkStart w:id="32" w:name="notes"/>
+    <w:bookmarkStart w:id="notes" w:name="notes"/>
     <w:p>
       <w:pPr>
         <w:pStyle w:val="Heading4"/>
@@ -2101,10 +2014,9 @@
         <w:t xml:space="preserve">Notes:</w:t>
       </w:r>
     </w:p>
-    <w:bookmarkEnd w:id="32"/>
-    <w:p>
-      <w:pPr>
-        <w:pStyle w:val="Compact"/>
+    <w:bookmarkEnd w:id="notes"/>
+    <w:p>
+      <w:pPr>
         <w:numPr>
           <w:numId w:val="29"/>
           <w:ilvl w:val="0"/>
@@ -2116,7 +2028,6 @@
     </w:p>
     <w:p>
       <w:pPr>
-        <w:pStyle w:val="Compact"/>
         <w:numPr>
           <w:numId w:val="29"/>
           <w:ilvl w:val="0"/>
@@ -2128,7 +2039,6 @@
     </w:p>
     <w:p>
       <w:pPr>
-        <w:pStyle w:val="Compact"/>
         <w:numPr>
           <w:numId w:val="29"/>
           <w:ilvl w:val="0"/>
@@ -2140,7 +2050,6 @@
     </w:p>
     <w:p>
       <w:pPr>
-        <w:pStyle w:val="Compact"/>
         <w:numPr>
           <w:numId w:val="29"/>
           <w:ilvl w:val="0"/>
@@ -2152,7 +2061,6 @@
     </w:p>
     <w:p>
       <w:pPr>
-        <w:pStyle w:val="Compact"/>
         <w:numPr>
           <w:numId w:val="29"/>
           <w:ilvl w:val="0"/>
@@ -2164,16 +2072,11 @@
     </w:p>
   </w:body>
 </w:document>
-</file>
-
-<file path=word/footnotes.xml><?xml version="1.0" encoding="utf-8"?>
-<w:footnotes xmlns:w="http://schemas.openxmlformats.org/wordprocessingml/2006/main" xmlns:m="http://schemas.openxmlformats.org/officeDocument/2006/math" xmlns:r="http://schemas.openxmlformats.org/officeDocument/2006/relationships" xmlns:o="urn:schemas-microsoft-com:office:office" xmlns:v="urn:schemas-microsoft-com:vml" xmlns:w10="urn:schemas-microsoft-com:office:word" xmlns:a="http://schemas.openxmlformats.org/drawingml/2006/main" xmlns:pic="http://schemas.openxmlformats.org/drawingml/2006/picture" xmlns:wp="http://schemas.openxmlformats.org/drawingml/2006/wordprocessingDrawing"/>
 </file>
 
 <file path=word/numbering.xml><?xml version="1.0" encoding="utf-8"?>
 <w:numbering xmlns:w="http://schemas.openxmlformats.org/wordprocessingml/2006/main">
   <w:abstractNum w:abstractNumId="0">
-    <w:nsid w:val="2084424d"/>
     <w:multiLevelType w:val="multilevel"/>
     <w:lvl w:ilvl="0">
       <w:numFmt w:val="bullet"/>
@@ -2254,7 +2157,6 @@
     </w:lvl>
   </w:abstractNum>
   <w:abstractNum w:abstractNumId="3">
-    <w:nsid w:val="33faaccb"/>
     <w:multiLevelType w:val="multilevel"/>
     <w:lvl w:ilvl="0">
       <w:numFmt w:val="bullet"/>
@@ -2335,7 +2237,6 @@
     </w:lvl>
   </w:abstractNum>
   <w:abstractNum w:abstractNumId="2">
-    <w:nsid w:val="298fc31a"/>
     <w:multiLevelType w:val="multilevel"/>
     <w:lvl w:ilvl="0">
       <w:start w:val="1"/>
@@ -2423,7 +2324,6 @@
     </w:lvl>
   </w:abstractNum>
   <w:abstractNum w:abstractNumId="4">
-    <w:nsid w:val="8fbc6f0b"/>
     <w:multiLevelType w:val="multilevel"/>
     <w:lvl w:ilvl="0">
       <w:start w:val="4"/>
@@ -2936,17 +2836,6 @@
   <w:style w:type="paragraph" w:default="1" w:styleId="Normal">
     <w:name w:val="Normal"/>
     <w:qFormat/>
-    <w:pPr>
-      <w:spacing w:before="180" w:after="180"/>
-    </w:pPr>
-  </w:style>
-  <w:style w:type="paragraph" w:styleId="Compact">
-    <w:name w:val="Compact"/>
-    <w:basedOn w:val="Normal"/>
-    <w:qFormat/>
-    <w:pPr>
-      <w:spacing w:before="36" w:after="36"/>
-    </w:pPr>
   </w:style>
   <w:style w:type="paragraph" w:styleId="Title">
     <w:name w:val="Title"/>
@@ -3114,14 +3003,6 @@
       <w:szCs w:val="20"/>
     </w:rPr>
   </w:style>
-  <w:style w:type="paragraph" w:styleId="FootnoteText">
-    <w:name w:val="Footnote Text"/>
-    <w:basedOn w:val="Normal"/>
-    <w:next w:val="FootnoteText"/>
-    <w:uiPriority w:val="9"/>
-    <w:unhideWhenUsed/>
-    <w:qFormat/>
-  </w:style>
   <w:style w:type="character" w:default="1" w:styleId="DefaultParagraphFont">
     <w:name w:val="Default Paragraph Font"/>
     <w:semiHidden/>
@@ -3178,8 +3059,8 @@
       <w:i/>
     </w:rPr>
   </w:style>
-  <w:style w:type="paragraph" w:styleId="ImageCaption">
-    <w:name w:val="Image Caption"/>
+  <w:style w:type="paragraph" w:styleId="PictureCaption">
+    <w:name w:val="Picture Caption"/>
     <w:basedOn w:val="Normal"/>
     <w:link w:val="BodyTextChar"/>
     <w:pPr>
@@ -3202,15 +3083,15 @@
       <w:sz w:val="22"/>
     </w:rPr>
   </w:style>
-  <w:style w:type="character" w:customStyle="1" w:styleId="FootnoteRef">
-    <w:name w:val="Footnote Ref"/>
+  <w:style w:type="character" w:customStyle="1" w:styleId="FootnoteReference">
+    <w:name w:val="Footnote Reference"/>
     <w:basedOn w:val="BodyTextChar"/>
     <w:rPr>
       <w:vertAlign w:val="superscript"/>
     </w:rPr>
   </w:style>
-  <w:style w:type="character" w:customStyle="1" w:styleId="Link">
-    <w:name w:val="Link"/>
+  <w:style w:type="character" w:customStyle="1" w:styleId="Hyperlink">
+    <w:name w:val="Hyperlink"/>
     <w:basedOn w:val="BodyTextChar"/>
     <w:rPr>
       <w:color w:val="4F81BD" w:themeColor="accent1"/>

</xml_diff>

<commit_message>
updated library prep protocol and CsCl fractionation protocol
</commit_message>
<xml_diff>
--- a/CsCl_fractionation/CsCl_fractionation.docx
+++ b/CsCl_fractionation/CsCl_fractionation.docx
@@ -12,16 +12,16 @@
       </w:r>
     </w:p>
     <w:bookmarkEnd w:id="setting-up-a-cscl-gradient-for-stable-isotope-probing"/>
-    <w:bookmarkStart w:id="gradient-media" w:name="gradient-media"/>
+    <w:bookmarkStart w:id="making-gradient-media" w:name="making-gradient-media"/>
     <w:p>
       <w:pPr>
         <w:pStyle w:val="Heading2"/>
       </w:pPr>
       <w:r>
-        <w:t xml:space="preserve">Gradient Media</w:t>
-      </w:r>
-    </w:p>
-    <w:bookmarkEnd w:id="gradient-media"/>
+        <w:t xml:space="preserve">Making gradient media</w:t>
+      </w:r>
+    </w:p>
+    <w:bookmarkEnd w:id="making-gradient-media"/>
     <w:p>
       <w:r>
         <w:t xml:space="preserve">Gradients are run in CsCl (DNA) or CsTFA (RNA) dissolved in gradient buffer.</w:t>
@@ -90,7 +90,13 @@
         </w:numPr>
       </w:pPr>
       <w:r>
-        <w:t xml:space="preserve">Typical DNA run: 1.69 g/ml gradient; 55,000 rpm; 66+ hrs; 20 deg. C</w:t>
+        <w:t xml:space="preserve">Typical DNA run: 1.69 g/ml gradient; 55,000 rpm; 66+ hrs; 20</w:t>
+      </w:r>
+      <w:r>
+        <w:t xml:space="preserve">o</w:t>
+      </w:r>
+      <w:r>
+        <w:t xml:space="preserve">C</w:t>
       </w:r>
     </w:p>
     <w:p>
@@ -447,11 +453,22 @@
       </m:oMath>
     </w:p>
     <w:p>
-      <w:pPr>
-        <w:pStyle w:val="BlockQuote"/>
-      </w:pPr>
-      <w:r>
-        <w:t xml:space="preserve">Thus, dissolve 7.5766 g CsCl in a Total Volume of 4.3 ml gradient buffer. Note, if you add 7.5766 g of CsCL to 4.3 ml buffer you will end up with a total volume of more than 4.3 ml. It is helpful to use a graduated tube or cylinder, start with less volume of gradient buffer than you need, add and dissolve the desired amount of CsCl, and then bring it up to your final volume.</w:t>
+      <w:r>
+        <w:t xml:space="preserve">Thus, dissolve 7.5766 g CsCl in a total volume of 4.3 ml gradient buffer.</w:t>
+      </w:r>
+    </w:p>
+    <w:p>
+      <w:r>
+        <w:rPr>
+          <w:b/>
+        </w:rPr>
+        <w:t xml:space="preserve">Note:</w:t>
+      </w:r>
+      <w:r>
+        <w:t xml:space="preserve"> </w:t>
+      </w:r>
+      <w:r>
+        <w:t xml:space="preserve">if you add 7.5766 g of CsCL to 4.3 ml buffer, you will end up with a total volume of more than 4.3 ml. It is helpful to use a graduated tube or cylinder, start with less volume of gradient buffer than you need, add and dissolve the desired amount of CsCl, and then bring it up to your final volume.</w:t>
       </w:r>
     </w:p>
     <w:p>
@@ -462,7 +479,7 @@
         </w:numPr>
       </w:pPr>
       <w:r>
-        <w:t xml:space="preserve">Fine tune the density of your gradient media solution</w:t>
+        <w:t xml:space="preserve">Fine tune the density of your gradient media solution:</w:t>
       </w:r>
     </w:p>
     <w:p>
@@ -488,7 +505,29 @@
         <w:t xml:space="preserve"> </w:t>
       </w:r>
       <w:r>
-        <w:t xml:space="preserve">gradient media density that you desire. To use: add 5 ul solution to sample well, making sure it covers completely the prism surface (it usually does). Press "read," and it will give you the R</w:t>
+        <w:t xml:space="preserve">gradient media density that you desire.</w:t>
+      </w:r>
+    </w:p>
+    <w:p>
+      <w:pPr>
+        <w:numPr>
+          <w:numId w:val="7"/>
+          <w:ilvl w:val="1"/>
+        </w:numPr>
+      </w:pPr>
+      <w:r>
+        <w:t xml:space="preserve">To use: add 5 ul solution to sample well, making sure it covers completely the prism surface (it usually does).</w:t>
+      </w:r>
+    </w:p>
+    <w:p>
+      <w:pPr>
+        <w:numPr>
+          <w:numId w:val="7"/>
+          <w:ilvl w:val="1"/>
+        </w:numPr>
+      </w:pPr>
+      <w:r>
+        <w:t xml:space="preserve">Press "read," and it will give you the R</w:t>
       </w:r>
       <w:r>
         <w:t xml:space="preserve">I</w:t>
@@ -508,9 +547,14 @@
       <w:r>
         <w:t xml:space="preserve">of water should be 1.3333.</w:t>
       </w:r>
-      <w:r>
-        <w:t xml:space="preserve"> </w:t>
-      </w:r>
+    </w:p>
+    <w:p>
+      <w:pPr>
+        <w:numPr>
+          <w:numId w:val="7"/>
+          <w:ilvl w:val="1"/>
+        </w:numPr>
+      </w:pPr>
       <w:r>
         <w:rPr>
           <w:b/>
@@ -521,7 +565,29 @@
         <w:t xml:space="preserve"> </w:t>
       </w:r>
       <w:r>
-        <w:t xml:space="preserve">with kimwipe after each sample. At the end of use add some water and then wipe clean. We have modified the surface of the prism with a piece of black electrical tape cut into the shape of a doughnut (cut with 2 cork borers of different radius).</w:t>
+        <w:t xml:space="preserve">with kimwipe after each sample.</w:t>
+      </w:r>
+    </w:p>
+    <w:p>
+      <w:pPr>
+        <w:numPr>
+          <w:numId w:val="7"/>
+          <w:ilvl w:val="1"/>
+        </w:numPr>
+      </w:pPr>
+      <w:r>
+        <w:t xml:space="preserve">At the end of use add some water and then wipe clean.</w:t>
+      </w:r>
+    </w:p>
+    <w:p>
+      <w:pPr>
+        <w:numPr>
+          <w:numId w:val="7"/>
+          <w:ilvl w:val="1"/>
+        </w:numPr>
+      </w:pPr>
+      <w:r>
+        <w:t xml:space="preserve">We have modified the surface of the prism with a piece of black electrical tape cut into the shape of a doughnut (cut with 2 cork borers of different radius).</w:t>
       </w:r>
     </w:p>
     <w:p>
@@ -537,18 +603,34 @@
         </w:rPr>
         <w:t xml:space="preserve">First correct for the refractive index of your gradient buffer:</w:t>
       </w:r>
-      <w:r>
-        <w:t xml:space="preserve"> </w:t>
-      </w:r>
-      <w:r>
-        <w:t xml:space="preserve">All salts will cause refraction, in measuring the CsCl density of our gradient media we need to first account for the refraction due to the gradient buffer (ie: the Tris, EDTA, and KCl). We do this by measuring the refractive index of the gradient buffer and then using the following equation:</w:t>
-      </w:r>
     </w:p>
     <w:p>
       <w:pPr>
         <w:numPr>
           <w:numId w:val="9"/>
           <w:ilvl w:val="2"/>
+        </w:numPr>
+      </w:pPr>
+      <w:r>
+        <w:t xml:space="preserve">All salts will cause refraction, in measuring the CsCl density of our gradient media we need to first account for the refraction due to the gradient buffer (ie: the Tris, EDTA, and KCl).</w:t>
+      </w:r>
+    </w:p>
+    <w:p>
+      <w:pPr>
+        <w:numPr>
+          <w:numId w:val="9"/>
+          <w:ilvl w:val="2"/>
+        </w:numPr>
+      </w:pPr>
+      <w:r>
+        <w:t xml:space="preserve">We do this by measuring the refractive index of the gradient buffer and then using the following equation:</w:t>
+      </w:r>
+    </w:p>
+    <w:p>
+      <w:pPr>
+        <w:numPr>
+          <w:numId w:val="10"/>
+          <w:ilvl w:val="3"/>
         </w:numPr>
       </w:pPr>
       <m:oMath>
@@ -723,7 +805,7 @@
     <w:p>
       <w:pPr>
         <w:numPr>
-          <w:numId w:val="9"/>
+          <w:numId w:val="10"/>
           <w:ilvl w:val="1"/>
         </w:numPr>
       </w:pPr>
@@ -737,7 +819,7 @@
     <w:p>
       <w:pPr>
         <w:numPr>
-          <w:numId w:val="10"/>
+          <w:numId w:val="11"/>
           <w:ilvl w:val="2"/>
         </w:numPr>
       </w:pPr>
@@ -869,97 +951,61 @@
     <w:p>
       <w:pPr>
         <w:numPr>
-          <w:numId w:val="11"/>
+          <w:numId w:val="12"/>
           <w:ilvl w:val="2"/>
         </w:numPr>
       </w:pPr>
       <w:r>
-        <w:t xml:space="preserve">For CsCl of</w:t>
+        <w:t xml:space="preserve">For CsCl of 1.22 - 1.90 g/ml at 20</w:t>
+      </w:r>
+      <w:r>
+        <w:t xml:space="preserve">o</w:t>
+      </w:r>
+      <w:r>
+        <w:t xml:space="preserve">C:</w:t>
+      </w:r>
+    </w:p>
+    <w:p>
+      <w:pPr>
+        <w:numPr>
+          <w:numId w:val="13"/>
+          <w:ilvl w:val="3"/>
+        </w:numPr>
+      </w:pPr>
+      <w:r>
+        <w:t xml:space="preserve">a = 10.9276, b = 13.593</w:t>
+      </w:r>
+    </w:p>
+    <w:p>
+      <w:pPr>
+        <w:numPr>
+          <w:numId w:val="13"/>
+          <w:ilvl w:val="2"/>
+        </w:numPr>
+      </w:pPr>
+      <w:r>
+        <w:rPr>
+          <w:b/>
+        </w:rPr>
+        <w:t xml:space="preserve">Note:</w:t>
       </w:r>
       <w:r>
         <w:t xml:space="preserve"> </w:t>
       </w:r>
-      <m:oMath>
-        <m:r>
-          <m:rPr/>
-          <m:t>1</m:t>
-        </m:r>
-        <m:r>
-          <m:rPr/>
-          <m:t>.</m:t>
-        </m:r>
-        <m:r>
-          <m:rPr/>
-          <m:t>22</m:t>
-        </m:r>
-        <m:r>
-          <m:rPr/>
-          <m:t>−</m:t>
-        </m:r>
-        <m:r>
-          <m:rPr/>
-          <m:t>1</m:t>
-        </m:r>
-        <m:r>
-          <m:rPr/>
-          <m:t>.</m:t>
-        </m:r>
-        <m:r>
-          <m:rPr/>
-          <m:t>90</m:t>
-        </m:r>
-        <m:r>
-          <m:rPr/>
-          <m:t>g</m:t>
-        </m:r>
-        <m:r>
-          <m:rPr/>
-          <m:t>/</m:t>
-        </m:r>
-        <m:r>
-          <m:rPr/>
-          <m:t>m</m:t>
-        </m:r>
-        <m:r>
-          <m:rPr/>
-          <m:t>l</m:t>
-        </m:r>
-      </m:oMath>
-      <w:r>
-        <w:t xml:space="preserve"> </w:t>
-      </w:r>
-      <w:r>
-        <w:t xml:space="preserve">at 20</w:t>
+      <w:r>
+        <w:t xml:space="preserve">CsCl gets cold when it goes into solution. The equation above is only valid at 20</w:t>
       </w:r>
       <w:r>
         <w:t xml:space="preserve">o</w:t>
       </w:r>
       <w:r>
-        <w:t xml:space="preserve">C: a = 10.9276 and b = 13.593</w:t>
-      </w:r>
-    </w:p>
-    <w:p>
-      <w:pPr>
-        <w:numPr>
-          <w:numId w:val="11"/>
-          <w:ilvl w:val="2"/>
-        </w:numPr>
-      </w:pPr>
-      <w:r>
-        <w:t xml:space="preserve">Note: CsCl gets cold when it goes into solution. The equation above is only valid at 20</w:t>
-      </w:r>
-      <w:r>
-        <w:t xml:space="preserve">o</w:t>
-      </w:r>
-      <w:r>
-        <w:t xml:space="preserve">C. Hence, you need to wait until the solution is near room temperature before measuring R</w:t>
-      </w:r>
-      <w:br/>
-    </w:p>
-    <w:p>
-      <w:pPr>
-        <w:numPr>
-          <w:numId w:val="11"/>
+        <w:t xml:space="preserve">C. Hence, you need to wait until the solution is near room temperature before measuring R.</w:t>
+      </w:r>
+    </w:p>
+    <w:p>
+      <w:pPr>
+        <w:numPr>
+          <w:numId w:val="13"/>
           <w:ilvl w:val="2"/>
         </w:numPr>
       </w:pPr>
@@ -1050,12 +1096,12 @@
     <w:p>
       <w:pPr>
         <w:numPr>
-          <w:numId w:val="12"/>
-          <w:ilvl w:val="0"/>
-        </w:numPr>
-      </w:pPr>
-      <w:r>
-        <w:t xml:space="preserve">Dissolve CsCl in gradient buffer to make CsCl solution of density 1.762g/ml, which has a</w:t>
+          <w:numId w:val="14"/>
+          <w:ilvl w:val="0"/>
+        </w:numPr>
+      </w:pPr>
+      <w:r>
+        <w:t xml:space="preserve">Dissolve CsCl in gradient buffer to make CsCl solution of density 1.762 g/ml, which has a</w:t>
       </w:r>
       <w:r>
         <w:t xml:space="preserve"> </w:t>
@@ -1122,18 +1168,24 @@
     <w:p>
       <w:pPr>
         <w:numPr>
-          <w:numId w:val="13"/>
-          <w:ilvl w:val="1"/>
-        </w:numPr>
-      </w:pPr>
-      <w:r>
-        <w:t xml:space="preserve">The solution gets cold, so you need to wait until it is near room temperature before measuring RI.</w:t>
-      </w:r>
-    </w:p>
-    <w:p>
-      <w:pPr>
-        <w:numPr>
-          <w:numId w:val="13"/>
+          <w:numId w:val="15"/>
+          <w:ilvl w:val="1"/>
+        </w:numPr>
+      </w:pPr>
+      <w:r>
+        <w:t xml:space="preserve">The solution gets cold, so you need to wait until it is near room temperature before measuring R</w:t>
+      </w:r>
+      <w:r>
+        <w:t xml:space="preserve">I</w:t>
+      </w:r>
+      <w:r>
+        <w:t xml:space="preserve">.</w:t>
+      </w:r>
+    </w:p>
+    <w:p>
+      <w:pPr>
+        <w:numPr>
+          <w:numId w:val="15"/>
           <w:ilvl w:val="1"/>
         </w:numPr>
       </w:pPr>
@@ -1144,18 +1196,27 @@
     <w:p>
       <w:pPr>
         <w:numPr>
-          <w:numId w:val="13"/>
-          <w:ilvl w:val="1"/>
-        </w:numPr>
-      </w:pPr>
-      <w:r>
-        <w:t xml:space="preserve">Add buffer or CsCl in small increments until RI = 1.4052 +/- 0.0001</w:t>
-      </w:r>
-    </w:p>
-    <w:p>
-      <w:pPr>
-        <w:numPr>
-          <w:numId w:val="13"/>
+          <w:numId w:val="15"/>
+          <w:ilvl w:val="1"/>
+        </w:numPr>
+      </w:pPr>
+      <w:r>
+        <w:t xml:space="preserve">Add buffer or CsCl in small increments until R</w:t>
+      </w:r>
+      <w:r>
+        <w:t xml:space="preserve">I</w:t>
+      </w:r>
+      <w:r>
+        <w:t xml:space="preserve"> </w:t>
+      </w:r>
+      <w:r>
+        <w:t xml:space="preserve">= 1.4052 +/- 0.0001</w:t>
+      </w:r>
+    </w:p>
+    <w:p>
+      <w:pPr>
+        <w:numPr>
+          <w:numId w:val="15"/>
           <w:ilvl w:val="0"/>
         </w:numPr>
       </w:pPr>
@@ -1166,7 +1227,7 @@
     <w:p>
       <w:pPr>
         <w:numPr>
-          <w:numId w:val="14"/>
+          <w:numId w:val="16"/>
           <w:ilvl w:val="1"/>
         </w:numPr>
       </w:pPr>
@@ -1177,7 +1238,7 @@
     <w:p>
       <w:pPr>
         <w:numPr>
-          <w:numId w:val="14"/>
+          <w:numId w:val="16"/>
           <w:ilvl w:val="0"/>
         </w:numPr>
       </w:pPr>
@@ -1188,7 +1249,7 @@
     <w:p>
       <w:pPr>
         <w:numPr>
-          <w:numId w:val="15"/>
+          <w:numId w:val="17"/>
           <w:ilvl w:val="1"/>
         </w:numPr>
       </w:pPr>
@@ -1199,7 +1260,7 @@
     <w:p>
       <w:pPr>
         <w:numPr>
-          <w:numId w:val="15"/>
+          <w:numId w:val="17"/>
           <w:ilvl w:val="1"/>
         </w:numPr>
       </w:pPr>
@@ -1210,7 +1271,7 @@
     <w:p>
       <w:pPr>
         <w:numPr>
-          <w:numId w:val="15"/>
+          <w:numId w:val="17"/>
           <w:ilvl w:val="0"/>
         </w:numPr>
       </w:pPr>
@@ -1221,7 +1282,7 @@
     <w:p>
       <w:pPr>
         <w:numPr>
-          <w:numId w:val="16"/>
+          <w:numId w:val="18"/>
           <w:ilvl w:val="1"/>
         </w:numPr>
       </w:pPr>
@@ -1232,7 +1293,7 @@
     <w:p>
       <w:pPr>
         <w:numPr>
-          <w:numId w:val="16"/>
+          <w:numId w:val="18"/>
           <w:ilvl w:val="1"/>
         </w:numPr>
       </w:pPr>
@@ -1243,7 +1304,7 @@
     <w:p>
       <w:pPr>
         <w:numPr>
-          <w:numId w:val="16"/>
+          <w:numId w:val="18"/>
           <w:ilvl w:val="0"/>
         </w:numPr>
       </w:pPr>
@@ -1254,7 +1315,7 @@
     <w:p>
       <w:pPr>
         <w:numPr>
-          <w:numId w:val="17"/>
+          <w:numId w:val="19"/>
           <w:ilvl w:val="1"/>
         </w:numPr>
       </w:pPr>
@@ -1265,7 +1326,7 @@
     <w:p>
       <w:pPr>
         <w:numPr>
-          <w:numId w:val="17"/>
+          <w:numId w:val="19"/>
           <w:ilvl w:val="0"/>
         </w:numPr>
       </w:pPr>
@@ -1276,18 +1337,29 @@
     <w:p>
       <w:pPr>
         <w:numPr>
-          <w:numId w:val="18"/>
-          <w:ilvl w:val="1"/>
-        </w:numPr>
-      </w:pPr>
-      <w:r>
-        <w:t xml:space="preserve">Add the black caps, and repeat weighing and balancing. When balanced, push the black caps down to seal.</w:t>
-      </w:r>
-    </w:p>
-    <w:p>
-      <w:pPr>
-        <w:numPr>
-          <w:numId w:val="18"/>
+          <w:numId w:val="20"/>
+          <w:ilvl w:val="1"/>
+        </w:numPr>
+      </w:pPr>
+      <w:r>
+        <w:t xml:space="preserve">Add the black caps, and repeat weighing and balancing.</w:t>
+      </w:r>
+    </w:p>
+    <w:p>
+      <w:pPr>
+        <w:numPr>
+          <w:numId w:val="20"/>
+          <w:ilvl w:val="1"/>
+        </w:numPr>
+      </w:pPr>
+      <w:r>
+        <w:t xml:space="preserve">When balanced, push the black caps down to seal.</w:t>
+      </w:r>
+    </w:p>
+    <w:p>
+      <w:pPr>
+        <w:numPr>
+          <w:numId w:val="20"/>
           <w:ilvl w:val="0"/>
         </w:numPr>
       </w:pPr>
@@ -1298,18 +1370,24 @@
     <w:p>
       <w:pPr>
         <w:numPr>
-          <w:numId w:val="18"/>
-          <w:ilvl w:val="0"/>
-        </w:numPr>
-      </w:pPr>
-      <w:r>
-        <w:t xml:space="preserve">Run in ultracentrifuge 55,000 rpm, 20C, 66+ hours.</w:t>
-      </w:r>
-    </w:p>
-    <w:p>
-      <w:pPr>
-        <w:numPr>
-          <w:numId w:val="19"/>
+          <w:numId w:val="20"/>
+          <w:ilvl w:val="0"/>
+        </w:numPr>
+      </w:pPr>
+      <w:r>
+        <w:t xml:space="preserve">Run in ultracentrifuge: 55,000 rpm, 20</w:t>
+      </w:r>
+      <w:r>
+        <w:t xml:space="preserve">o</w:t>
+      </w:r>
+      <w:r>
+        <w:t xml:space="preserve">C, 66+ hours.</w:t>
+      </w:r>
+    </w:p>
+    <w:p>
+      <w:pPr>
+        <w:numPr>
+          <w:numId w:val="21"/>
           <w:ilvl w:val="1"/>
         </w:numPr>
       </w:pPr>
@@ -1320,18 +1398,38 @@
     <w:p>
       <w:pPr>
         <w:numPr>
-          <w:numId w:val="19"/>
-          <w:ilvl w:val="1"/>
-        </w:numPr>
-      </w:pPr>
-      <w:r>
-        <w:t xml:space="preserve">Put tubes in rotor. Rotor should always be set on cloth/paper to prevent damage to the magnets underneath.</w:t>
-      </w:r>
-    </w:p>
-    <w:p>
-      <w:pPr>
-        <w:numPr>
-          <w:numId w:val="19"/>
+          <w:numId w:val="21"/>
+          <w:ilvl w:val="1"/>
+        </w:numPr>
+      </w:pPr>
+      <w:r>
+        <w:t xml:space="preserve">Put tubes in rotor.</w:t>
+      </w:r>
+      <w:r>
+        <w:t xml:space="preserve"> </w:t>
+      </w:r>
+      <w:r>
+        <w:rPr>
+          <w:b/>
+        </w:rPr>
+        <w:t xml:space="preserve">Note:</w:t>
+      </w:r>
+    </w:p>
+    <w:p>
+      <w:pPr>
+        <w:numPr>
+          <w:numId w:val="22"/>
+          <w:ilvl w:val="2"/>
+        </w:numPr>
+      </w:pPr>
+      <w:r>
+        <w:t xml:space="preserve">The rotor should always be set on cloth/paper to prevent damage to the magnets underneath.</w:t>
+      </w:r>
+    </w:p>
+    <w:p>
+      <w:pPr>
+        <w:numPr>
+          <w:numId w:val="22"/>
           <w:ilvl w:val="1"/>
         </w:numPr>
       </w:pPr>
@@ -1342,7 +1440,7 @@
     <w:p>
       <w:pPr>
         <w:numPr>
-          <w:numId w:val="19"/>
+          <w:numId w:val="22"/>
           <w:ilvl w:val="1"/>
         </w:numPr>
       </w:pPr>
@@ -1353,18 +1451,29 @@
     <w:p>
       <w:pPr>
         <w:numPr>
-          <w:numId w:val="19"/>
-          <w:ilvl w:val="1"/>
-        </w:numPr>
-      </w:pPr>
-      <w:r>
-        <w:t xml:space="preserve">Put rotor on the spindle and depress the button in the center of the rotor. Make sure it stays depressed.</w:t>
-      </w:r>
-    </w:p>
-    <w:p>
-      <w:pPr>
-        <w:numPr>
-          <w:numId w:val="19"/>
+          <w:numId w:val="22"/>
+          <w:ilvl w:val="1"/>
+        </w:numPr>
+      </w:pPr>
+      <w:r>
+        <w:t xml:space="preserve">Put rotor on the spindle and depress the button in the center of the rotor.</w:t>
+      </w:r>
+    </w:p>
+    <w:p>
+      <w:pPr>
+        <w:numPr>
+          <w:numId w:val="23"/>
+          <w:ilvl w:val="2"/>
+        </w:numPr>
+      </w:pPr>
+      <w:r>
+        <w:t xml:space="preserve">Make sure it stays depressed.</w:t>
+      </w:r>
+    </w:p>
+    <w:p>
+      <w:pPr>
+        <w:numPr>
+          <w:numId w:val="23"/>
           <w:ilvl w:val="1"/>
         </w:numPr>
       </w:pPr>
@@ -1395,62 +1504,40 @@
     <w:p>
       <w:pPr>
         <w:numPr>
-          <w:numId w:val="20"/>
-          <w:ilvl w:val="0"/>
-        </w:numPr>
-      </w:pPr>
-      <w:r>
-        <w:t xml:space="preserve">Spacer pins in "B" holes. Put in empty tube.</w:t>
-      </w:r>
-    </w:p>
-    <w:p>
-      <w:pPr>
-        <w:numPr>
-          <w:numId w:val="20"/>
-          <w:ilvl w:val="0"/>
-        </w:numPr>
-      </w:pPr>
-      <w:r>
-        <w:t xml:space="preserve">Screw in needle through bottom, until the hole on the needle is visible inside the tube.</w:t>
-      </w:r>
-    </w:p>
-    <w:p>
-      <w:pPr>
-        <w:numPr>
-          <w:numId w:val="20"/>
-          <w:ilvl w:val="0"/>
-        </w:numPr>
-      </w:pPr>
-      <w:r>
-        <w:t xml:space="preserve">Take up mineral oil in 20 ml (or more) syringe.</w:t>
-      </w:r>
-    </w:p>
-    <w:p>
-      <w:pPr>
-        <w:numPr>
-          <w:numId w:val="20"/>
-          <w:ilvl w:val="0"/>
-        </w:numPr>
-      </w:pPr>
-      <w:r>
-        <w:t xml:space="preserve">Connect tubing to rubber cap unit on one side and push the needle of a yellow syringe needle (20 G) in the other side.</w:t>
-      </w:r>
-    </w:p>
-    <w:p>
-      <w:pPr>
-        <w:numPr>
-          <w:numId w:val="20"/>
-          <w:ilvl w:val="0"/>
-        </w:numPr>
-      </w:pPr>
-      <w:r>
-        <w:t xml:space="preserve">Attach syringe needle to the 20ml syringe.</w:t>
-      </w:r>
-    </w:p>
-    <w:p>
-      <w:pPr>
-        <w:numPr>
-          <w:numId w:val="20"/>
+          <w:numId w:val="24"/>
+          <w:ilvl w:val="0"/>
+        </w:numPr>
+      </w:pPr>
+      <w:r>
+        <w:t xml:space="preserve">Take up mineral oil in 20 ml syringe.</w:t>
+      </w:r>
+    </w:p>
+    <w:p>
+      <w:pPr>
+        <w:numPr>
+          <w:numId w:val="24"/>
+          <w:ilvl w:val="0"/>
+        </w:numPr>
+      </w:pPr>
+      <w:r>
+        <w:t xml:space="preserve">Remove as much air from the syringe as possible.</w:t>
+      </w:r>
+    </w:p>
+    <w:p>
+      <w:pPr>
+        <w:numPr>
+          <w:numId w:val="24"/>
+          <w:ilvl w:val="0"/>
+        </w:numPr>
+      </w:pPr>
+      <w:r>
+        <w:t xml:space="preserve">Connect the HPLC tubing to the 20 ml syringe.</w:t>
+      </w:r>
+    </w:p>
+    <w:p>
+      <w:pPr>
+        <w:numPr>
+          <w:numId w:val="24"/>
           <w:ilvl w:val="0"/>
         </w:numPr>
       </w:pPr>
@@ -1461,138 +1548,378 @@
     <w:p>
       <w:pPr>
         <w:numPr>
-          <w:numId w:val="20"/>
-          <w:ilvl w:val="0"/>
-        </w:numPr>
-      </w:pPr>
-      <w:r>
-        <w:t xml:space="preserve">Press "run" to move the oil by 100ul, or "run" + "--&gt;" to fast forward the oil. Fill the tubing with oil until the oil reaches the opening of the rubber cap.</w:t>
-      </w:r>
-    </w:p>
-    <w:p>
-      <w:pPr>
-        <w:numPr>
-          <w:numId w:val="20"/>
-          <w:ilvl w:val="0"/>
-        </w:numPr>
-      </w:pPr>
-      <w:r>
-        <w:t xml:space="preserve">With the recovery needle pushed up, adjust the system (if needed) so that you can put the tubes/place underneath the needle to recover the fraction.</w:t>
-      </w:r>
-    </w:p>
-    <w:bookmarkStart w:id="fractionation" w:name="fractionation"/>
+          <w:numId w:val="24"/>
+          <w:ilvl w:val="0"/>
+        </w:numPr>
+      </w:pPr>
+      <w:r>
+        <w:t xml:space="preserve">Attach a 21 G needle to the other end of the HPLC tubing.</w:t>
+      </w:r>
+    </w:p>
+    <w:p>
+      <w:pPr>
+        <w:numPr>
+          <w:numId w:val="25"/>
+          <w:ilvl w:val="1"/>
+        </w:numPr>
+      </w:pPr>
+      <w:r>
+        <w:t xml:space="preserve">Place a rubber spacer on the needle (needed for stabing tube later).</w:t>
+      </w:r>
+    </w:p>
+    <w:p>
+      <w:pPr>
+        <w:numPr>
+          <w:numId w:val="25"/>
+          <w:ilvl w:val="1"/>
+        </w:numPr>
+      </w:pPr>
+      <w:r>
+        <w:t xml:space="preserve">Suspend the needle upwards.</w:t>
+      </w:r>
+    </w:p>
+    <w:p>
+      <w:pPr>
+        <w:numPr>
+          <w:numId w:val="25"/>
+          <w:ilvl w:val="0"/>
+        </w:numPr>
+      </w:pPr>
+      <w:r>
+        <w:t xml:space="preserve">Press "run" on the syringe pump to move the oil by 100ul, or "run" + "--&gt;" to fast forward the oil.</w:t>
+      </w:r>
+    </w:p>
+    <w:p>
+      <w:pPr>
+        <w:numPr>
+          <w:numId w:val="26"/>
+          <w:ilvl w:val="1"/>
+        </w:numPr>
+      </w:pPr>
+      <w:r>
+        <w:t xml:space="preserve">Fill the tubing with oil until the oil is dripping out of the</w:t>
+      </w:r>
+    </w:p>
+    <w:p>
+      <w:pPr>
+        <w:numPr>
+          <w:numId w:val="26"/>
+          <w:ilvl w:val="0"/>
+        </w:numPr>
+      </w:pPr>
+      <w:r>
+        <w:t xml:space="preserve">Make sure to prepare the following (timing is important during the fractionation):</w:t>
+      </w:r>
+    </w:p>
+    <w:p>
+      <w:pPr>
+        <w:numPr>
+          <w:numId w:val="27"/>
+          <w:ilvl w:val="1"/>
+        </w:numPr>
+      </w:pPr>
+      <w:r>
+        <w:t xml:space="preserve">96 well fraction recovery plates</w:t>
+      </w:r>
+    </w:p>
+    <w:p>
+      <w:pPr>
+        <w:numPr>
+          <w:numId w:val="28"/>
+          <w:ilvl w:val="2"/>
+        </w:numPr>
+      </w:pPr>
+      <w:r>
+        <w:t xml:space="preserve">Label the recovery plates</w:t>
+      </w:r>
+    </w:p>
+    <w:p>
+      <w:pPr>
+        <w:numPr>
+          <w:numId w:val="28"/>
+          <w:ilvl w:val="1"/>
+        </w:numPr>
+      </w:pPr>
+      <w:r>
+        <w:t xml:space="preserve">A stand to suspend the plates</w:t>
+      </w:r>
+    </w:p>
+    <w:p>
+      <w:pPr>
+        <w:numPr>
+          <w:numId w:val="28"/>
+          <w:ilvl w:val="1"/>
+        </w:numPr>
+      </w:pPr>
+      <w:r>
+        <w:t xml:space="preserve">The refractometer</w:t>
+      </w:r>
+    </w:p>
+    <w:p>
+      <w:pPr>
+        <w:numPr>
+          <w:numId w:val="28"/>
+          <w:ilvl w:val="1"/>
+        </w:numPr>
+      </w:pPr>
+      <w:r>
+        <w:t xml:space="preserve">A pipette and enough tips</w:t>
+      </w:r>
+    </w:p>
+    <w:p>
+      <w:pPr>
+        <w:numPr>
+          <w:numId w:val="28"/>
+          <w:ilvl w:val="1"/>
+        </w:numPr>
+      </w:pPr>
+      <w:r>
+        <w:t xml:space="preserve">Enough cut 21 G needles (just needle shaft:</w:t>
+      </w:r>
+      <w:r>
+        <w:t xml:space="preserve"> </w:t>
+      </w:r>
+      <w:r>
+        <w:rPr>
+          <w:b/>
+        </w:rPr>
+        <w:t xml:space="preserve">~0.75???</w:t>
+      </w:r>
+      <w:r>
+        <w:t xml:space="preserve"> </w:t>
+      </w:r>
+      <w:r>
+        <w:t xml:space="preserve">inch long)</w:t>
+      </w:r>
+    </w:p>
+    <w:bookmarkStart w:id="fractionation-needs-revision" w:name="fractionation-needs-revision"/>
     <w:p>
       <w:pPr>
         <w:pStyle w:val="Heading3"/>
       </w:pPr>
       <w:r>
-        <w:t xml:space="preserve">Fractionation</w:t>
-      </w:r>
-    </w:p>
-    <w:bookmarkEnd w:id="fractionation"/>
-    <w:p>
-      <w:pPr>
-        <w:numPr>
-          <w:numId w:val="21"/>
-          <w:ilvl w:val="0"/>
-        </w:numPr>
-      </w:pPr>
-      <w:r>
-        <w:t xml:space="preserve">Remove two tubes from the ultracentrifuge at a time using the forceps in the box. Keep the other tubes spinning.</w:t>
-      </w:r>
-    </w:p>
-    <w:p>
-      <w:pPr>
-        <w:numPr>
-          <w:numId w:val="21"/>
-          <w:ilvl w:val="0"/>
-        </w:numPr>
-      </w:pPr>
-      <w:r>
-        <w:t xml:space="preserve">With the needle down, slide the tube into place in the fraction recovery system.</w:t>
-      </w:r>
-    </w:p>
-    <w:p>
-      <w:pPr>
-        <w:numPr>
-          <w:numId w:val="21"/>
-          <w:ilvl w:val="0"/>
-        </w:numPr>
-      </w:pPr>
-      <w:r>
-        <w:t xml:space="preserve">Remove cap/plug with forceps; avoid shaking the tube as much as possible.</w:t>
-      </w:r>
-    </w:p>
-    <w:p>
-      <w:pPr>
-        <w:numPr>
-          <w:numId w:val="21"/>
-          <w:ilvl w:val="0"/>
-        </w:numPr>
-      </w:pPr>
-      <w:r>
-        <w:t xml:space="preserve">Add mineral oil to the tube until the tube is completely filled.</w:t>
-      </w:r>
-    </w:p>
-    <w:p>
-      <w:pPr>
-        <w:numPr>
-          <w:numId w:val="21"/>
-          <w:ilvl w:val="0"/>
-        </w:numPr>
-      </w:pPr>
-      <w:r>
-        <w:t xml:space="preserve">Put the white cap (with the hole in the middle) on the tube.</w:t>
-      </w:r>
-    </w:p>
-    <w:p>
-      <w:pPr>
-        <w:numPr>
-          <w:numId w:val="21"/>
-          <w:ilvl w:val="0"/>
-        </w:numPr>
-      </w:pPr>
-      <w:r>
-        <w:t xml:space="preserve">Turn rubber cap upside down, so that the opening is facing downwards. Fasten it into the ring above the tube.</w:t>
-      </w:r>
-    </w:p>
-    <w:p>
-      <w:pPr>
-        <w:numPr>
-          <w:numId w:val="21"/>
-          <w:ilvl w:val="0"/>
-        </w:numPr>
-      </w:pPr>
-      <w:r>
-        <w:t xml:space="preserve">Lower the rubber cap down on the tube, depress the spring and tighten. The opening of the rubber cap should be over the hole in the white cap, so that the oil will flow through the white cap into the tube.</w:t>
-      </w:r>
-    </w:p>
-    <w:p>
-      <w:pPr>
-        <w:numPr>
-          <w:numId w:val="21"/>
-          <w:ilvl w:val="0"/>
-        </w:numPr>
-      </w:pPr>
-      <w:r>
-        <w:t xml:space="preserve">Puncture the bottom of the tube with the needle by raising the needle. (If there is an air leak somewhere, then the contents of the tube will start to drip out.)</w:t>
-      </w:r>
-    </w:p>
-    <w:p>
-      <w:pPr>
-        <w:numPr>
-          <w:numId w:val="21"/>
-          <w:ilvl w:val="0"/>
-        </w:numPr>
-      </w:pPr>
-      <w:r>
-        <w:t xml:space="preserve">Press "run"; the first fraction will be less than 100 ul. (The presence of an air leak may also not be evident until the first fraction, so be careful).</w:t>
-      </w:r>
-    </w:p>
-    <w:p>
-      <w:pPr>
-        <w:numPr>
-          <w:numId w:val="21"/>
+        <w:t xml:space="preserve">Fractionation (NEEDS REVISION)</w:t>
+      </w:r>
+    </w:p>
+    <w:bookmarkEnd w:id="fractionation-needs-revision"/>
+    <w:p>
+      <w:pPr>
+        <w:numPr>
+          <w:numId w:val="29"/>
+          <w:ilvl w:val="0"/>
+        </w:numPr>
+      </w:pPr>
+      <w:r>
+        <w:t xml:space="preserve">Remove two tubes from the ultracentrifuge at a time using the forceps in the box.</w:t>
+      </w:r>
+    </w:p>
+    <w:p>
+      <w:pPr>
+        <w:numPr>
+          <w:numId w:val="30"/>
+          <w:ilvl w:val="1"/>
+        </w:numPr>
+      </w:pPr>
+      <w:r>
+        <w:t xml:space="preserve">If more tubes are still in the ultracentrifuge: keep the other tubes spinning.</w:t>
+      </w:r>
+    </w:p>
+    <w:p>
+      <w:pPr>
+        <w:numPr>
+          <w:numId w:val="30"/>
+          <w:ilvl w:val="1"/>
+        </w:numPr>
+      </w:pPr>
+      <w:r>
+        <w:rPr>
+          <w:b/>
+        </w:rPr>
+        <w:t xml:space="preserve">Note: Avoid shaking/disturbing any of the tubes!!! This will disrupt the established gradient!</w:t>
+      </w:r>
+    </w:p>
+    <w:p>
+      <w:pPr>
+        <w:numPr>
+          <w:numId w:val="30"/>
+          <w:ilvl w:val="0"/>
+        </w:numPr>
+      </w:pPr>
+      <w:r>
+        <w:t xml:space="preserve">Slide one tube into place in the fraction recovery system.</w:t>
+      </w:r>
+    </w:p>
+    <w:p>
+      <w:pPr>
+        <w:numPr>
+          <w:numId w:val="31"/>
+          <w:ilvl w:val="1"/>
+        </w:numPr>
+      </w:pPr>
+      <w:r>
+        <w:t xml:space="preserve">Store the other tube on a rack until this fractionation is complete.</w:t>
+      </w:r>
+    </w:p>
+    <w:p>
+      <w:pPr>
+        <w:numPr>
+          <w:numId w:val="31"/>
+          <w:ilvl w:val="0"/>
+        </w:numPr>
+      </w:pPr>
+      <w:r>
+        <w:t xml:space="preserve">Secure the tube in the fraction recovery system (tighten all clamps).</w:t>
+      </w:r>
+    </w:p>
+    <w:p>
+      <w:pPr>
+        <w:numPr>
+          <w:numId w:val="31"/>
+          <w:ilvl w:val="0"/>
+        </w:numPr>
+      </w:pPr>
+      <w:r>
+        <w:t xml:space="preserve">With the 21 G needle attached to the syringe pump, stab the tube at the lower end of the neck. This should be the only part of the top of the tube that is visible. The rubber tube holders are marked for where to stab the tube.</w:t>
+      </w:r>
+    </w:p>
+    <w:p>
+      <w:pPr>
+        <w:numPr>
+          <w:numId w:val="31"/>
+          <w:ilvl w:val="0"/>
+        </w:numPr>
+      </w:pPr>
+      <w:r>
+        <w:t xml:space="preserve">Place a cut 21 G needle in the Tube Penetration Device (TPD)</w:t>
+      </w:r>
+    </w:p>
+    <w:p>
+      <w:pPr>
+        <w:numPr>
+          <w:numId w:val="32"/>
+          <w:ilvl w:val="1"/>
+        </w:numPr>
+      </w:pPr>
+      <w:r>
+        <w:t xml:space="preserve">The TPD is the repurposed dissecting microscope.</w:t>
+      </w:r>
+    </w:p>
+    <w:p>
+      <w:pPr>
+        <w:numPr>
+          <w:numId w:val="32"/>
+          <w:ilvl w:val="0"/>
+        </w:numPr>
+      </w:pPr>
+      <w:r>
+        <w:t xml:space="preserve">Puncture the bottom of the tube with the needle by raising the needle slowly with the Tube Penetration Device (TPD).</w:t>
+      </w:r>
+    </w:p>
+    <w:p>
+      <w:pPr>
+        <w:numPr>
+          <w:numId w:val="33"/>
+          <w:ilvl w:val="1"/>
+        </w:numPr>
+      </w:pPr>
+      <w:r>
+        <w:rPr>
+          <w:b/>
+        </w:rPr>
+        <w:t xml:space="preserve">Note:</w:t>
+      </w:r>
+      <w:r>
+        <w:t xml:space="preserve">If there is an air leak somewhere, then the contents of the tube will start to drip out.</w:t>
+      </w:r>
+    </w:p>
+    <w:p>
+      <w:pPr>
+        <w:numPr>
+          <w:numId w:val="33"/>
+          <w:ilvl w:val="0"/>
+        </w:numPr>
+      </w:pPr>
+      <w:r>
+        <w:t xml:space="preserve">Lower the TPD, and the cut 21 G needle should remain in the tube.</w:t>
+      </w:r>
+    </w:p>
+    <w:p>
+      <w:pPr>
+        <w:numPr>
+          <w:numId w:val="33"/>
+          <w:ilvl w:val="0"/>
+        </w:numPr>
+      </w:pPr>
+      <w:r>
+        <w:t xml:space="preserve">Set the TPD aside and replace it with a stand holding a 96 well plate.</w:t>
+      </w:r>
+    </w:p>
+    <w:p>
+      <w:pPr>
+        <w:numPr>
+          <w:numId w:val="34"/>
+          <w:ilvl w:val="1"/>
+        </w:numPr>
+      </w:pPr>
+      <w:r>
+        <w:t xml:space="preserve">The plate should be very close to the cut 21 G needle.</w:t>
+      </w:r>
+    </w:p>
+    <w:p>
+      <w:pPr>
+        <w:numPr>
+          <w:numId w:val="34"/>
+          <w:ilvl w:val="0"/>
+        </w:numPr>
+      </w:pPr>
+      <w:r>
+        <w:t xml:space="preserve">Press "run" on the syringe pump.</w:t>
+      </w:r>
+    </w:p>
+    <w:p>
+      <w:pPr>
+        <w:numPr>
+          <w:numId w:val="35"/>
+          <w:ilvl w:val="1"/>
+        </w:numPr>
+      </w:pPr>
+      <w:r>
+        <w:rPr>
+          <w:b/>
+        </w:rPr>
+        <w:t xml:space="preserve">Note:</w:t>
+      </w:r>
+      <w:r>
+        <w:t xml:space="preserve"> </w:t>
+      </w:r>
+      <w:r>
+        <w:t xml:space="preserve">The first fraction will be less than 100 ul.</w:t>
+      </w:r>
+    </w:p>
+    <w:p>
+      <w:pPr>
+        <w:numPr>
+          <w:numId w:val="35"/>
+          <w:ilvl w:val="1"/>
+        </w:numPr>
+      </w:pPr>
+      <w:r>
+        <w:rPr>
+          <w:b/>
+        </w:rPr>
+        <w:t xml:space="preserve">Note:</w:t>
+      </w:r>
+      <w:r>
+        <w:t xml:space="preserve"> </w:t>
+      </w:r>
+      <w:r>
+        <w:t xml:space="preserve">The presence of an air leak may also not be evident until the first fraction, so be careful.</w:t>
+      </w:r>
+    </w:p>
+    <w:p>
+      <w:pPr>
+        <w:numPr>
+          <w:numId w:val="35"/>
           <w:ilvl w:val="0"/>
         </w:numPr>
       </w:pPr>
@@ -1603,39 +1930,39 @@
     <w:p>
       <w:pPr>
         <w:numPr>
-          <w:numId w:val="21"/>
-          <w:ilvl w:val="0"/>
-        </w:numPr>
-      </w:pPr>
-      <w:r>
-        <w:t xml:space="preserve">Stop collecting fractions before the oil reaches the needle. (40, 50 fractions)</w:t>
-      </w:r>
-    </w:p>
-    <w:bookmarkStart w:id="clean-up-between-tubes" w:name="clean-up-between-tubes"/>
+          <w:numId w:val="35"/>
+          <w:ilvl w:val="0"/>
+        </w:numPr>
+      </w:pPr>
+      <w:r>
+        <w:t xml:space="preserve">Stop collecting fractions before the oil reaches the needle. (~40-50 fractions)</w:t>
+      </w:r>
+    </w:p>
+    <w:bookmarkStart w:id="clean-up-between-tubes-needs-revision" w:name="clean-up-between-tubes-needs-revision"/>
     <w:p>
       <w:pPr>
         <w:pStyle w:val="Heading3"/>
       </w:pPr>
       <w:r>
-        <w:t xml:space="preserve">Clean-up (between tubes)</w:t>
-      </w:r>
-    </w:p>
-    <w:bookmarkEnd w:id="clean-up-between-tubes"/>
-    <w:p>
-      <w:pPr>
-        <w:numPr>
-          <w:numId w:val="22"/>
-          <w:ilvl w:val="0"/>
-        </w:numPr>
-      </w:pPr>
-      <w:r>
-        <w:t xml:space="preserve">Remove the rubber caps off the tubing and place finger over the tube opening to keep liquids from leaking from the bottom. You want to avoid having mineral oil in the needle.</w:t>
-      </w:r>
-    </w:p>
-    <w:p>
-      <w:pPr>
-        <w:numPr>
-          <w:numId w:val="22"/>
+        <w:t xml:space="preserve">Clean-up (between tubes) (NEEDS REVISION)</w:t>
+      </w:r>
+    </w:p>
+    <w:bookmarkEnd w:id="clean-up-between-tubes-needs-revision"/>
+    <w:p>
+      <w:pPr>
+        <w:numPr>
+          <w:numId w:val="36"/>
+          <w:ilvl w:val="0"/>
+        </w:numPr>
+      </w:pPr>
+      <w:r>
+        <w:t xml:space="preserve">Remove the rubber caps off the tube and place finger over the tube opening to keep liquids from leaking from the bottom. You want to avoid having mineral oil in the needle.</w:t>
+      </w:r>
+    </w:p>
+    <w:p>
+      <w:pPr>
+        <w:numPr>
+          <w:numId w:val="36"/>
           <w:ilvl w:val="0"/>
         </w:numPr>
       </w:pPr>
@@ -1646,7 +1973,7 @@
     <w:p>
       <w:pPr>
         <w:numPr>
-          <w:numId w:val="22"/>
+          <w:numId w:val="36"/>
           <w:ilvl w:val="0"/>
         </w:numPr>
       </w:pPr>
@@ -1657,7 +1984,7 @@
     <w:p>
       <w:pPr>
         <w:numPr>
-          <w:numId w:val="22"/>
+          <w:numId w:val="36"/>
           <w:ilvl w:val="0"/>
         </w:numPr>
       </w:pPr>
@@ -1665,20 +1992,20 @@
         <w:t xml:space="preserve">Remove needle and blow air through it to dry it off.</w:t>
       </w:r>
     </w:p>
-    <w:bookmarkStart w:id="clean-up" w:name="clean-up"/>
+    <w:bookmarkStart w:id="clean-up-needs-revision" w:name="clean-up-needs-revision"/>
     <w:p>
       <w:pPr>
         <w:pStyle w:val="Heading3"/>
       </w:pPr>
       <w:r>
-        <w:t xml:space="preserve">Clean-up</w:t>
-      </w:r>
-    </w:p>
-    <w:bookmarkEnd w:id="clean-up"/>
-    <w:p>
-      <w:pPr>
-        <w:numPr>
-          <w:numId w:val="23"/>
+        <w:t xml:space="preserve">Clean-up (NEEDS REVISION)</w:t>
+      </w:r>
+    </w:p>
+    <w:bookmarkEnd w:id="clean-up-needs-revision"/>
+    <w:p>
+      <w:pPr>
+        <w:numPr>
+          <w:numId w:val="37"/>
           <w:ilvl w:val="0"/>
         </w:numPr>
       </w:pPr>
@@ -1689,7 +2016,7 @@
     <w:p>
       <w:pPr>
         <w:numPr>
-          <w:numId w:val="23"/>
+          <w:numId w:val="37"/>
           <w:ilvl w:val="0"/>
         </w:numPr>
       </w:pPr>
@@ -1700,7 +2027,7 @@
     <w:p>
       <w:pPr>
         <w:numPr>
-          <w:numId w:val="23"/>
+          <w:numId w:val="37"/>
           <w:ilvl w:val="0"/>
         </w:numPr>
       </w:pPr>
@@ -1711,7 +2038,7 @@
     <w:p>
       <w:pPr>
         <w:numPr>
-          <w:numId w:val="23"/>
+          <w:numId w:val="37"/>
           <w:ilvl w:val="0"/>
         </w:numPr>
       </w:pPr>
@@ -1722,7 +2049,7 @@
     <w:p>
       <w:pPr>
         <w:numPr>
-          <w:numId w:val="23"/>
+          <w:numId w:val="37"/>
           <w:ilvl w:val="0"/>
         </w:numPr>
       </w:pPr>
@@ -1740,20 +2067,35 @@
       </w:r>
     </w:p>
     <w:bookmarkEnd w:id="removing-cscl-from-dna-samples"/>
-    <w:bookmarkStart w:id="option-1-isopropanol-ppt" w:name="option-1-isopropanol-ppt"/>
+    <w:bookmarkStart w:id="using-the-robot" w:name="using-the-robot"/>
     <w:p>
       <w:pPr>
         <w:pStyle w:val="Heading3"/>
       </w:pPr>
       <w:r>
-        <w:t xml:space="preserve">Option 1: isopropanol ppt</w:t>
-      </w:r>
-    </w:p>
-    <w:bookmarkEnd w:id="option-1-isopropanol-ppt"/>
-    <w:p>
-      <w:pPr>
-        <w:numPr>
-          <w:numId w:val="24"/>
+        <w:t xml:space="preserve">Using the robot:</w:t>
+      </w:r>
+    </w:p>
+    <w:bookmarkEnd w:id="using-the-robot"/>
+    <w:p>
+      <w:r>
+        <w:t xml:space="preserve">???</w:t>
+      </w:r>
+    </w:p>
+    <w:bookmarkStart w:id="manual-option-1-isopropanol-ppt" w:name="manual-option-1-isopropanol-ppt"/>
+    <w:p>
+      <w:pPr>
+        <w:pStyle w:val="Heading3"/>
+      </w:pPr>
+      <w:r>
+        <w:t xml:space="preserve">Manual option 1: isopropanol ppt</w:t>
+      </w:r>
+    </w:p>
+    <w:bookmarkEnd w:id="manual-option-1-isopropanol-ppt"/>
+    <w:p>
+      <w:pPr>
+        <w:numPr>
+          <w:numId w:val="38"/>
           <w:ilvl w:val="0"/>
         </w:numPr>
       </w:pPr>
@@ -1764,7 +2106,7 @@
     <w:p>
       <w:pPr>
         <w:numPr>
-          <w:numId w:val="24"/>
+          <w:numId w:val="38"/>
           <w:ilvl w:val="0"/>
         </w:numPr>
       </w:pPr>
@@ -1775,7 +2117,7 @@
     <w:p>
       <w:pPr>
         <w:numPr>
-          <w:numId w:val="25"/>
+          <w:numId w:val="39"/>
           <w:ilvl w:val="1"/>
         </w:numPr>
       </w:pPr>
@@ -1786,7 +2128,7 @@
     <w:p>
       <w:pPr>
         <w:numPr>
-          <w:numId w:val="25"/>
+          <w:numId w:val="39"/>
           <w:ilvl w:val="0"/>
         </w:numPr>
       </w:pPr>
@@ -1797,7 +2139,7 @@
     <w:p>
       <w:pPr>
         <w:numPr>
-          <w:numId w:val="25"/>
+          <w:numId w:val="39"/>
           <w:ilvl w:val="0"/>
         </w:numPr>
       </w:pPr>
@@ -1808,7 +2150,7 @@
     <w:p>
       <w:pPr>
         <w:numPr>
-          <w:numId w:val="26"/>
+          <w:numId w:val="40"/>
           <w:ilvl w:val="1"/>
         </w:numPr>
       </w:pPr>
@@ -1822,7 +2164,7 @@
     <w:p>
       <w:pPr>
         <w:numPr>
-          <w:numId w:val="26"/>
+          <w:numId w:val="40"/>
           <w:ilvl w:val="0"/>
         </w:numPr>
       </w:pPr>
@@ -1833,7 +2175,7 @@
     <w:p>
       <w:pPr>
         <w:numPr>
-          <w:numId w:val="27"/>
+          <w:numId w:val="41"/>
           <w:ilvl w:val="1"/>
         </w:numPr>
       </w:pPr>
@@ -1844,7 +2186,7 @@
     <w:p>
       <w:pPr>
         <w:numPr>
-          <w:numId w:val="27"/>
+          <w:numId w:val="41"/>
           <w:ilvl w:val="1"/>
         </w:numPr>
       </w:pPr>
@@ -1855,7 +2197,7 @@
     <w:p>
       <w:pPr>
         <w:numPr>
-          <w:numId w:val="27"/>
+          <w:numId w:val="41"/>
           <w:ilvl w:val="1"/>
         </w:numPr>
       </w:pPr>
@@ -1866,7 +2208,7 @@
     <w:p>
       <w:pPr>
         <w:numPr>
-          <w:numId w:val="27"/>
+          <w:numId w:val="41"/>
           <w:ilvl w:val="0"/>
         </w:numPr>
       </w:pPr>
@@ -1874,20 +2216,20 @@
         <w:t xml:space="preserve">Resuspend in 50 uL TE</w:t>
       </w:r>
     </w:p>
-    <w:bookmarkStart w:id="option-2-filtration" w:name="option-2-filtration"/>
+    <w:bookmarkStart w:id="manual-option-2-filtration" w:name="manual-option-2-filtration"/>
     <w:p>
       <w:pPr>
         <w:pStyle w:val="Heading3"/>
       </w:pPr>
       <w:r>
-        <w:t xml:space="preserve">Option 2: filtration</w:t>
-      </w:r>
-    </w:p>
-    <w:bookmarkEnd w:id="option-2-filtration"/>
-    <w:p>
-      <w:pPr>
-        <w:numPr>
-          <w:numId w:val="28"/>
+        <w:t xml:space="preserve">Manual option 2: filtration</w:t>
+      </w:r>
+    </w:p>
+    <w:bookmarkEnd w:id="manual-option-2-filtration"/>
+    <w:p>
+      <w:pPr>
+        <w:numPr>
+          <w:numId w:val="42"/>
           <w:ilvl w:val="0"/>
         </w:numPr>
       </w:pPr>
@@ -1898,7 +2240,7 @@
     <w:p>
       <w:pPr>
         <w:numPr>
-          <w:numId w:val="28"/>
+          <w:numId w:val="42"/>
           <w:ilvl w:val="0"/>
         </w:numPr>
       </w:pPr>
@@ -1909,7 +2251,7 @@
     <w:p>
       <w:pPr>
         <w:numPr>
-          <w:numId w:val="28"/>
+          <w:numId w:val="42"/>
           <w:ilvl w:val="0"/>
         </w:numPr>
       </w:pPr>
@@ -1920,7 +2262,7 @@
     <w:p>
       <w:pPr>
         <w:numPr>
-          <w:numId w:val="28"/>
+          <w:numId w:val="42"/>
           <w:ilvl w:val="0"/>
         </w:numPr>
       </w:pPr>
@@ -1931,7 +2273,7 @@
     <w:p>
       <w:pPr>
         <w:numPr>
-          <w:numId w:val="28"/>
+          <w:numId w:val="42"/>
           <w:ilvl w:val="0"/>
         </w:numPr>
       </w:pPr>
@@ -1942,7 +2284,7 @@
     <w:p>
       <w:pPr>
         <w:numPr>
-          <w:numId w:val="28"/>
+          <w:numId w:val="42"/>
           <w:ilvl w:val="0"/>
         </w:numPr>
       </w:pPr>
@@ -1953,7 +2295,7 @@
     <w:p>
       <w:pPr>
         <w:numPr>
-          <w:numId w:val="28"/>
+          <w:numId w:val="42"/>
           <w:ilvl w:val="0"/>
         </w:numPr>
       </w:pPr>
@@ -1964,7 +2306,7 @@
     <w:p>
       <w:pPr>
         <w:numPr>
-          <w:numId w:val="28"/>
+          <w:numId w:val="42"/>
           <w:ilvl w:val="0"/>
         </w:numPr>
       </w:pPr>
@@ -1975,7 +2317,7 @@
     <w:p>
       <w:pPr>
         <w:numPr>
-          <w:numId w:val="28"/>
+          <w:numId w:val="42"/>
           <w:ilvl w:val="0"/>
         </w:numPr>
       </w:pPr>
@@ -1986,7 +2328,7 @@
     <w:p>
       <w:pPr>
         <w:numPr>
-          <w:numId w:val="28"/>
+          <w:numId w:val="42"/>
           <w:ilvl w:val="0"/>
         </w:numPr>
       </w:pPr>
@@ -1997,12 +2339,12 @@
     <w:p>
       <w:pPr>
         <w:numPr>
-          <w:numId w:val="28"/>
-          <w:ilvl w:val="0"/>
-        </w:numPr>
-      </w:pPr>
-      <w:r>
-        <w:t xml:space="preserve">Measure volume removed if the volume exceeds the amount added in step 8 (that is if the wells were not dry)</w:t>
+          <w:numId w:val="42"/>
+          <w:ilvl w:val="0"/>
+        </w:numPr>
+      </w:pPr>
+      <w:r>
+        <w:t xml:space="preserve">Measure volume removed if the volume exceeds the amount added in step 8 and if the wells were not dry.</w:t>
       </w:r>
     </w:p>
     <w:bookmarkStart w:id="notes" w:name="notes"/>
@@ -2018,7 +2360,7 @@
     <w:p>
       <w:pPr>
         <w:numPr>
-          <w:numId w:val="29"/>
+          <w:numId w:val="43"/>
           <w:ilvl w:val="0"/>
         </w:numPr>
       </w:pPr>
@@ -2029,7 +2371,7 @@
     <w:p>
       <w:pPr>
         <w:numPr>
-          <w:numId w:val="29"/>
+          <w:numId w:val="43"/>
           <w:ilvl w:val="0"/>
         </w:numPr>
       </w:pPr>
@@ -2040,7 +2382,7 @@
     <w:p>
       <w:pPr>
         <w:numPr>
-          <w:numId w:val="29"/>
+          <w:numId w:val="43"/>
           <w:ilvl w:val="0"/>
         </w:numPr>
       </w:pPr>
@@ -2051,7 +2393,7 @@
     <w:p>
       <w:pPr>
         <w:numPr>
-          <w:numId w:val="29"/>
+          <w:numId w:val="43"/>
           <w:ilvl w:val="0"/>
         </w:numPr>
       </w:pPr>
@@ -2062,7 +2404,7 @@
     <w:p>
       <w:pPr>
         <w:numPr>
-          <w:numId w:val="29"/>
+          <w:numId w:val="43"/>
           <w:ilvl w:val="0"/>
         </w:numPr>
       </w:pPr>
@@ -2504,28 +2846,7 @@
     <w:abstractNumId w:val="3"/>
   </w:num>
   <w:num w:numId="11">
-    <w:abstractNumId w:val="2"/>
-    <w:lvlOverride w:ilvl="0">
-      <w:startOverride w:val="1"/>
-    </w:lvlOverride>
-    <w:lvlOverride w:ilvl="1">
-      <w:startOverride w:val="1"/>
-    </w:lvlOverride>
-    <w:lvlOverride w:ilvl="2">
-      <w:startOverride w:val="1"/>
-    </w:lvlOverride>
-    <w:lvlOverride w:ilvl="3">
-      <w:startOverride w:val="1"/>
-    </w:lvlOverride>
-    <w:lvlOverride w:ilvl="4">
-      <w:startOverride w:val="1"/>
-    </w:lvlOverride>
-    <w:lvlOverride w:ilvl="5">
-      <w:startOverride w:val="1"/>
-    </w:lvlOverride>
-    <w:lvlOverride w:ilvl="6">
-      <w:startOverride w:val="1"/>
-    </w:lvlOverride>
+    <w:abstractNumId w:val="3"/>
   </w:num>
   <w:num w:numId="12">
     <w:abstractNumId w:val="2"/>
@@ -2552,28 +2873,7 @@
     </w:lvlOverride>
   </w:num>
   <w:num w:numId="13">
-    <w:abstractNumId w:val="2"/>
-    <w:lvlOverride w:ilvl="0">
-      <w:startOverride w:val="1"/>
-    </w:lvlOverride>
-    <w:lvlOverride w:ilvl="1">
-      <w:startOverride w:val="1"/>
-    </w:lvlOverride>
-    <w:lvlOverride w:ilvl="2">
-      <w:startOverride w:val="1"/>
-    </w:lvlOverride>
-    <w:lvlOverride w:ilvl="3">
-      <w:startOverride w:val="1"/>
-    </w:lvlOverride>
-    <w:lvlOverride w:ilvl="4">
-      <w:startOverride w:val="1"/>
-    </w:lvlOverride>
-    <w:lvlOverride w:ilvl="5">
-      <w:startOverride w:val="1"/>
-    </w:lvlOverride>
-    <w:lvlOverride w:ilvl="6">
-      <w:startOverride w:val="1"/>
-    </w:lvlOverride>
+    <w:abstractNumId w:val="3"/>
   </w:num>
   <w:num w:numId="14">
     <w:abstractNumId w:val="2"/>
@@ -2600,6 +2900,75 @@
     </w:lvlOverride>
   </w:num>
   <w:num w:numId="15">
+    <w:abstractNumId w:val="3"/>
+  </w:num>
+  <w:num w:numId="16">
+    <w:abstractNumId w:val="3"/>
+  </w:num>
+  <w:num w:numId="17">
+    <w:abstractNumId w:val="3"/>
+  </w:num>
+  <w:num w:numId="18">
+    <w:abstractNumId w:val="3"/>
+  </w:num>
+  <w:num w:numId="19">
+    <w:abstractNumId w:val="3"/>
+  </w:num>
+  <w:num w:numId="20">
+    <w:abstractNumId w:val="3"/>
+  </w:num>
+  <w:num w:numId="21">
+    <w:abstractNumId w:val="3"/>
+  </w:num>
+  <w:num w:numId="22">
+    <w:abstractNumId w:val="3"/>
+  </w:num>
+  <w:num w:numId="23">
+    <w:abstractNumId w:val="3"/>
+  </w:num>
+  <w:num w:numId="24">
+    <w:abstractNumId w:val="3"/>
+  </w:num>
+  <w:num w:numId="25">
+    <w:abstractNumId w:val="3"/>
+  </w:num>
+  <w:num w:numId="26">
+    <w:abstractNumId w:val="3"/>
+  </w:num>
+  <w:num w:numId="27">
+    <w:abstractNumId w:val="3"/>
+  </w:num>
+  <w:num w:numId="28">
+    <w:abstractNumId w:val="3"/>
+  </w:num>
+  <w:num w:numId="29">
+    <w:abstractNumId w:val="3"/>
+  </w:num>
+  <w:num w:numId="30">
+    <w:abstractNumId w:val="3"/>
+  </w:num>
+  <w:num w:numId="31">
+    <w:abstractNumId w:val="3"/>
+  </w:num>
+  <w:num w:numId="32">
+    <w:abstractNumId w:val="3"/>
+  </w:num>
+  <w:num w:numId="33">
+    <w:abstractNumId w:val="3"/>
+  </w:num>
+  <w:num w:numId="34">
+    <w:abstractNumId w:val="3"/>
+  </w:num>
+  <w:num w:numId="35">
+    <w:abstractNumId w:val="3"/>
+  </w:num>
+  <w:num w:numId="36">
+    <w:abstractNumId w:val="3"/>
+  </w:num>
+  <w:num w:numId="37">
+    <w:abstractNumId w:val="3"/>
+  </w:num>
+  <w:num w:numId="38">
     <w:abstractNumId w:val="2"/>
     <w:lvlOverride w:ilvl="0">
       <w:startOverride w:val="1"/>
@@ -2623,7 +2992,13 @@
       <w:startOverride w:val="1"/>
     </w:lvlOverride>
   </w:num>
-  <w:num w:numId="16">
+  <w:num w:numId="39">
+    <w:abstractNumId w:val="3"/>
+  </w:num>
+  <w:num w:numId="40">
+    <w:abstractNumId w:val="3"/>
+  </w:num>
+  <w:num w:numId="41">
     <w:abstractNumId w:val="2"/>
     <w:lvlOverride w:ilvl="0">
       <w:startOverride w:val="1"/>
@@ -2647,7 +3022,7 @@
       <w:startOverride w:val="1"/>
     </w:lvlOverride>
   </w:num>
-  <w:num w:numId="17">
+  <w:num w:numId="42">
     <w:abstractNumId w:val="2"/>
     <w:lvlOverride w:ilvl="0">
       <w:startOverride w:val="1"/>
@@ -2671,145 +3046,7 @@
       <w:startOverride w:val="1"/>
     </w:lvlOverride>
   </w:num>
-  <w:num w:numId="18">
-    <w:abstractNumId w:val="2"/>
-    <w:lvlOverride w:ilvl="0">
-      <w:startOverride w:val="1"/>
-    </w:lvlOverride>
-    <w:lvlOverride w:ilvl="1">
-      <w:startOverride w:val="1"/>
-    </w:lvlOverride>
-    <w:lvlOverride w:ilvl="2">
-      <w:startOverride w:val="1"/>
-    </w:lvlOverride>
-    <w:lvlOverride w:ilvl="3">
-      <w:startOverride w:val="1"/>
-    </w:lvlOverride>
-    <w:lvlOverride w:ilvl="4">
-      <w:startOverride w:val="1"/>
-    </w:lvlOverride>
-    <w:lvlOverride w:ilvl="5">
-      <w:startOverride w:val="1"/>
-    </w:lvlOverride>
-    <w:lvlOverride w:ilvl="6">
-      <w:startOverride w:val="1"/>
-    </w:lvlOverride>
-  </w:num>
-  <w:num w:numId="19">
-    <w:abstractNumId w:val="2"/>
-    <w:lvlOverride w:ilvl="0">
-      <w:startOverride w:val="1"/>
-    </w:lvlOverride>
-    <w:lvlOverride w:ilvl="1">
-      <w:startOverride w:val="1"/>
-    </w:lvlOverride>
-    <w:lvlOverride w:ilvl="2">
-      <w:startOverride w:val="1"/>
-    </w:lvlOverride>
-    <w:lvlOverride w:ilvl="3">
-      <w:startOverride w:val="1"/>
-    </w:lvlOverride>
-    <w:lvlOverride w:ilvl="4">
-      <w:startOverride w:val="1"/>
-    </w:lvlOverride>
-    <w:lvlOverride w:ilvl="5">
-      <w:startOverride w:val="1"/>
-    </w:lvlOverride>
-    <w:lvlOverride w:ilvl="6">
-      <w:startOverride w:val="1"/>
-    </w:lvlOverride>
-  </w:num>
-  <w:num w:numId="20">
-    <w:abstractNumId w:val="3"/>
-  </w:num>
-  <w:num w:numId="21">
-    <w:abstractNumId w:val="3"/>
-  </w:num>
-  <w:num w:numId="22">
-    <w:abstractNumId w:val="3"/>
-  </w:num>
-  <w:num w:numId="23">
-    <w:abstractNumId w:val="3"/>
-  </w:num>
-  <w:num w:numId="24">
-    <w:abstractNumId w:val="2"/>
-    <w:lvlOverride w:ilvl="0">
-      <w:startOverride w:val="1"/>
-    </w:lvlOverride>
-    <w:lvlOverride w:ilvl="1">
-      <w:startOverride w:val="1"/>
-    </w:lvlOverride>
-    <w:lvlOverride w:ilvl="2">
-      <w:startOverride w:val="1"/>
-    </w:lvlOverride>
-    <w:lvlOverride w:ilvl="3">
-      <w:startOverride w:val="1"/>
-    </w:lvlOverride>
-    <w:lvlOverride w:ilvl="4">
-      <w:startOverride w:val="1"/>
-    </w:lvlOverride>
-    <w:lvlOverride w:ilvl="5">
-      <w:startOverride w:val="1"/>
-    </w:lvlOverride>
-    <w:lvlOverride w:ilvl="6">
-      <w:startOverride w:val="1"/>
-    </w:lvlOverride>
-  </w:num>
-  <w:num w:numId="25">
-    <w:abstractNumId w:val="3"/>
-  </w:num>
-  <w:num w:numId="26">
-    <w:abstractNumId w:val="3"/>
-  </w:num>
-  <w:num w:numId="27">
-    <w:abstractNumId w:val="2"/>
-    <w:lvlOverride w:ilvl="0">
-      <w:startOverride w:val="1"/>
-    </w:lvlOverride>
-    <w:lvlOverride w:ilvl="1">
-      <w:startOverride w:val="1"/>
-    </w:lvlOverride>
-    <w:lvlOverride w:ilvl="2">
-      <w:startOverride w:val="1"/>
-    </w:lvlOverride>
-    <w:lvlOverride w:ilvl="3">
-      <w:startOverride w:val="1"/>
-    </w:lvlOverride>
-    <w:lvlOverride w:ilvl="4">
-      <w:startOverride w:val="1"/>
-    </w:lvlOverride>
-    <w:lvlOverride w:ilvl="5">
-      <w:startOverride w:val="1"/>
-    </w:lvlOverride>
-    <w:lvlOverride w:ilvl="6">
-      <w:startOverride w:val="1"/>
-    </w:lvlOverride>
-  </w:num>
-  <w:num w:numId="28">
-    <w:abstractNumId w:val="2"/>
-    <w:lvlOverride w:ilvl="0">
-      <w:startOverride w:val="1"/>
-    </w:lvlOverride>
-    <w:lvlOverride w:ilvl="1">
-      <w:startOverride w:val="1"/>
-    </w:lvlOverride>
-    <w:lvlOverride w:ilvl="2">
-      <w:startOverride w:val="1"/>
-    </w:lvlOverride>
-    <w:lvlOverride w:ilvl="3">
-      <w:startOverride w:val="1"/>
-    </w:lvlOverride>
-    <w:lvlOverride w:ilvl="4">
-      <w:startOverride w:val="1"/>
-    </w:lvlOverride>
-    <w:lvlOverride w:ilvl="5">
-      <w:startOverride w:val="1"/>
-    </w:lvlOverride>
-    <w:lvlOverride w:ilvl="6">
-      <w:startOverride w:val="1"/>
-    </w:lvlOverride>
-  </w:num>
-  <w:num w:numId="29">
+  <w:num w:numId="43">
     <w:abstractNumId w:val="3"/>
   </w:num>
 </w:numbering>

</xml_diff>

<commit_message>
changed broken link paths
</commit_message>
<xml_diff>
--- a/CsCl_fractionation/CsCl_fractionation.docx
+++ b/CsCl_fractionation/CsCl_fractionation.docx
@@ -3298,7 +3298,7 @@
     </w:lvl>
   </w:abstractNum>
   <w:abstractNum w:abstractNumId="990">
-    <w:nsid w:val="92c9bca6"/>
+    <w:nsid w:val="ec08a825"/>
     <w:multiLevelType w:val="multilevel"/>
     <w:lvl w:ilvl="0">
       <w:numFmt w:val="bullet"/>
@@ -3379,7 +3379,7 @@
     </w:lvl>
   </w:abstractNum>
   <w:abstractNum w:abstractNumId="991">
-    <w:nsid w:val="7bb8442a"/>
+    <w:nsid w:val="10084ab4"/>
     <w:multiLevelType w:val="multilevel"/>
     <w:lvl w:ilvl="0">
       <w:numFmt w:val="bullet"/>
@@ -3460,7 +3460,7 @@
     </w:lvl>
   </w:abstractNum>
   <w:abstractNum w:abstractNumId="99411">
-    <w:nsid w:val="7d115acf"/>
+    <w:nsid w:val="db04b686"/>
     <w:multiLevelType w:val="multilevel"/>
     <w:lvl w:ilvl="0">
       <w:start w:val="1"/>
@@ -3548,7 +3548,7 @@
     </w:lvl>
   </w:abstractNum>
   <w:abstractNum w:abstractNumId="99414">
-    <w:nsid w:val="4e80abb1"/>
+    <w:nsid w:val="6e89b488"/>
     <w:multiLevelType w:val="multilevel"/>
     <w:lvl w:ilvl="0">
       <w:start w:val="4"/>

</xml_diff>

<commit_message>
added water holding capacity
</commit_message>
<xml_diff>
--- a/CsCl_fractionation/CsCl_fractionation.docx
+++ b/CsCl_fractionation/CsCl_fractionation.docx
@@ -3313,7 +3313,7 @@
     </w:lvl>
   </w:abstractNum>
   <w:abstractNum w:abstractNumId="990">
-    <w:nsid w:val="a2c291db"/>
+    <w:nsid w:val="1561f417"/>
     <w:multiLevelType w:val="multilevel"/>
     <w:lvl w:ilvl="0">
       <w:numFmt w:val="bullet"/>
@@ -3394,7 +3394,7 @@
     </w:lvl>
   </w:abstractNum>
   <w:abstractNum w:abstractNumId="991">
-    <w:nsid w:val="89288c76"/>
+    <w:nsid w:val="8d4e6383"/>
     <w:multiLevelType w:val="multilevel"/>
     <w:lvl w:ilvl="0">
       <w:numFmt w:val="bullet"/>
@@ -3475,7 +3475,7 @@
     </w:lvl>
   </w:abstractNum>
   <w:abstractNum w:abstractNumId="99411">
-    <w:nsid w:val="c79f631c"/>
+    <w:nsid w:val="45d0f8e8"/>
     <w:multiLevelType w:val="multilevel"/>
     <w:lvl w:ilvl="0">
       <w:start w:val="1"/>
@@ -3563,7 +3563,7 @@
     </w:lvl>
   </w:abstractNum>
   <w:abstractNum w:abstractNumId="99414">
-    <w:nsid w:val="f665f4a2"/>
+    <w:nsid w:val="3c984199"/>
     <w:multiLevelType w:val="multilevel"/>
     <w:lvl w:ilvl="0">
       <w:start w:val="4"/>

</xml_diff>

<commit_message>
updated cellulose grinding protocol
</commit_message>
<xml_diff>
--- a/CsCl_fractionation/CsCl_fractionation.docx
+++ b/CsCl_fractionation/CsCl_fractionation.docx
@@ -3313,7 +3313,7 @@
     </w:lvl>
   </w:abstractNum>
   <w:abstractNum w:abstractNumId="990">
-    <w:nsid w:val="1561f417"/>
+    <w:nsid w:val="98e3983b"/>
     <w:multiLevelType w:val="multilevel"/>
     <w:lvl w:ilvl="0">
       <w:numFmt w:val="bullet"/>
@@ -3394,7 +3394,7 @@
     </w:lvl>
   </w:abstractNum>
   <w:abstractNum w:abstractNumId="991">
-    <w:nsid w:val="8d4e6383"/>
+    <w:nsid w:val="ffe9b419"/>
     <w:multiLevelType w:val="multilevel"/>
     <w:lvl w:ilvl="0">
       <w:numFmt w:val="bullet"/>
@@ -3475,7 +3475,7 @@
     </w:lvl>
   </w:abstractNum>
   <w:abstractNum w:abstractNumId="99411">
-    <w:nsid w:val="45d0f8e8"/>
+    <w:nsid w:val="470cbaa7"/>
     <w:multiLevelType w:val="multilevel"/>
     <w:lvl w:ilvl="0">
       <w:start w:val="1"/>
@@ -3563,7 +3563,7 @@
     </w:lvl>
   </w:abstractNum>
   <w:abstractNum w:abstractNumId="99414">
-    <w:nsid w:val="3c984199"/>
+    <w:nsid w:val="31604756"/>
     <w:multiLevelType w:val="multilevel"/>
     <w:lvl w:ilvl="0">
       <w:start w:val="4"/>

</xml_diff>

<commit_message>
added lab ediquette & undergrad expectations
</commit_message>
<xml_diff>
--- a/CsCl_fractionation/CsCl_fractionation.docx
+++ b/CsCl_fractionation/CsCl_fractionation.docx
@@ -3313,7 +3313,7 @@
     </w:lvl>
   </w:abstractNum>
   <w:abstractNum w:abstractNumId="990">
-    <w:nsid w:val="98e3983b"/>
+    <w:nsid w:val="71560921"/>
     <w:multiLevelType w:val="multilevel"/>
     <w:lvl w:ilvl="0">
       <w:numFmt w:val="bullet"/>
@@ -3394,7 +3394,7 @@
     </w:lvl>
   </w:abstractNum>
   <w:abstractNum w:abstractNumId="991">
-    <w:nsid w:val="ffe9b419"/>
+    <w:nsid w:val="3bfce12f"/>
     <w:multiLevelType w:val="multilevel"/>
     <w:lvl w:ilvl="0">
       <w:numFmt w:val="bullet"/>
@@ -3475,7 +3475,7 @@
     </w:lvl>
   </w:abstractNum>
   <w:abstractNum w:abstractNumId="99411">
-    <w:nsid w:val="470cbaa7"/>
+    <w:nsid w:val="a19ccdef"/>
     <w:multiLevelType w:val="multilevel"/>
     <w:lvl w:ilvl="0">
       <w:start w:val="1"/>
@@ -3563,7 +3563,7 @@
     </w:lvl>
   </w:abstractNum>
   <w:abstractNum w:abstractNumId="99414">
-    <w:nsid w:val="31604756"/>
+    <w:nsid w:val="eb8fa26b"/>
     <w:multiLevelType w:val="multilevel"/>
     <w:lvl w:ilvl="0">
       <w:start w:val="4"/>

</xml_diff>

<commit_message>
no more latex rendering for equations
</commit_message>
<xml_diff>
--- a/CsCl_fractionation/CsCl_fractionation.docx
+++ b/CsCl_fractionation/CsCl_fractionation.docx
@@ -329,152 +329,9 @@
       <w:r>
         <w:t xml:space="preserve"> </w:t>
       </w:r>
-      <m:oMath>
-        <m:r>
-          <m:rPr>
-            <m:sty m:val="p"/>
-          </m:rPr>
-          <m:t>1</m:t>
-        </m:r>
-        <m:r>
-          <m:rPr>
-            <m:sty m:val="p"/>
-          </m:rPr>
-          <m:t>.</m:t>
-        </m:r>
-        <m:r>
-          <m:rPr>
-            <m:sty m:val="p"/>
-          </m:rPr>
-          <m:t>69</m:t>
-        </m:r>
-        <m:r>
-          <m:rPr>
-            <m:sty m:val="p"/>
-          </m:rPr>
-          <m:t>(</m:t>
-        </m:r>
-        <m:r>
-          <m:rPr>
-            <m:sty m:val="p"/>
-          </m:rPr>
-          <m:t>g</m:t>
-        </m:r>
-        <m:r>
-          <m:rPr>
-            <m:sty m:val="p"/>
-          </m:rPr>
-          <m:t>/</m:t>
-        </m:r>
-        <m:r>
-          <m:rPr>
-            <m:sty m:val="p"/>
-          </m:rPr>
-          <m:t>m</m:t>
-        </m:r>
-        <m:r>
-          <m:rPr>
-            <m:sty m:val="p"/>
-          </m:rPr>
-          <m:t>l</m:t>
-        </m:r>
-        <m:r>
-          <m:rPr>
-            <m:sty m:val="p"/>
-          </m:rPr>
-          <m:t>)</m:t>
-        </m:r>
-        <m:r>
-          <m:rPr>
-            <m:sty m:val="p"/>
-          </m:rPr>
-          <m:t>*</m:t>
-        </m:r>
-        <m:r>
-          <m:rPr>
-            <m:sty m:val="p"/>
-          </m:rPr>
-          <m:t>4</m:t>
-        </m:r>
-        <m:r>
-          <m:rPr>
-            <m:sty m:val="p"/>
-          </m:rPr>
-          <m:t>.</m:t>
-        </m:r>
-        <m:r>
-          <m:rPr>
-            <m:sty m:val="p"/>
-          </m:rPr>
-          <m:t>75</m:t>
-        </m:r>
-        <m:r>
-          <m:rPr>
-            <m:sty m:val="p"/>
-          </m:rPr>
-          <m:t>(</m:t>
-        </m:r>
-        <m:r>
-          <m:rPr>
-            <m:sty m:val="p"/>
-          </m:rPr>
-          <m:t>m</m:t>
-        </m:r>
-        <m:r>
-          <m:rPr>
-            <m:sty m:val="p"/>
-          </m:rPr>
-          <m:t>l</m:t>
-        </m:r>
-        <m:r>
-          <m:rPr>
-            <m:sty m:val="p"/>
-          </m:rPr>
-          <m:t>)</m:t>
-        </m:r>
-        <m:r>
-          <m:rPr>
-            <m:sty m:val="p"/>
-          </m:rPr>
-          <m:t>=</m:t>
-        </m:r>
-        <m:r>
-          <m:rPr>
-            <m:sty m:val="p"/>
-          </m:rPr>
-          <m:t>8</m:t>
-        </m:r>
-        <m:r>
-          <m:rPr>
-            <m:sty m:val="p"/>
-          </m:rPr>
-          <m:t>.</m:t>
-        </m:r>
-        <m:r>
-          <m:rPr>
-            <m:sty m:val="p"/>
-          </m:rPr>
-          <m:t>0275</m:t>
-        </m:r>
-        <m:r>
-          <m:rPr>
-            <m:sty m:val="p"/>
-          </m:rPr>
-          <m:t>(</m:t>
-        </m:r>
-        <m:r>
-          <m:rPr>
-            <m:sty m:val="p"/>
-          </m:rPr>
-          <m:t>g</m:t>
-        </m:r>
-        <m:r>
-          <m:rPr>
-            <m:sty m:val="p"/>
-          </m:rPr>
-          <m:t>)</m:t>
-        </m:r>
-      </m:oMath>
+      <w:r>
+        <w:t xml:space="preserve">1.69 (g/ml) * 4.75 (ml) = 8.0275 (g)</w:t>
+      </w:r>
     </w:p>
     <w:p>
       <w:pPr>
@@ -489,128 +346,9 @@
       <w:r>
         <w:t xml:space="preserve"> </w:t>
       </w:r>
-      <m:oMath>
-        <m:r>
-          <m:rPr>
-            <m:sty m:val="p"/>
-          </m:rPr>
-          <m:t>8</m:t>
-        </m:r>
-        <m:r>
-          <m:rPr>
-            <m:sty m:val="p"/>
-          </m:rPr>
-          <m:t>.</m:t>
-        </m:r>
-        <m:r>
-          <m:rPr>
-            <m:sty m:val="p"/>
-          </m:rPr>
-          <m:t>0275</m:t>
-        </m:r>
-        <m:r>
-          <m:rPr>
-            <m:sty m:val="p"/>
-          </m:rPr>
-          <m:t>(</m:t>
-        </m:r>
-        <m:r>
-          <m:rPr>
-            <m:sty m:val="p"/>
-          </m:rPr>
-          <m:t>g</m:t>
-        </m:r>
-        <m:r>
-          <m:rPr>
-            <m:sty m:val="p"/>
-          </m:rPr>
-          <m:t>)</m:t>
-        </m:r>
-        <m:r>
-          <m:rPr>
-            <m:sty m:val="p"/>
-          </m:rPr>
-          <m:t>−</m:t>
-        </m:r>
-        <m:r>
-          <m:rPr>
-            <m:sty m:val="p"/>
-          </m:rPr>
-          <m:t>0</m:t>
-        </m:r>
-        <m:r>
-          <m:rPr>
-            <m:sty m:val="p"/>
-          </m:rPr>
-          <m:t>.</m:t>
-        </m:r>
-        <m:r>
-          <m:rPr>
-            <m:sty m:val="p"/>
-          </m:rPr>
-          <m:t>45</m:t>
-        </m:r>
-        <m:r>
-          <m:rPr>
-            <m:sty m:val="p"/>
-          </m:rPr>
-          <m:t>(</m:t>
-        </m:r>
-        <m:r>
-          <m:rPr>
-            <m:sty m:val="p"/>
-          </m:rPr>
-          <m:t>g</m:t>
-        </m:r>
-        <m:r>
-          <m:rPr>
-            <m:sty m:val="p"/>
-          </m:rPr>
-          <m:t>)</m:t>
-        </m:r>
-        <m:r>
-          <m:rPr>
-            <m:sty m:val="p"/>
-          </m:rPr>
-          <m:t>=</m:t>
-        </m:r>
-        <m:r>
-          <m:rPr>
-            <m:sty m:val="p"/>
-          </m:rPr>
-          <m:t>7</m:t>
-        </m:r>
-        <m:r>
-          <m:rPr>
-            <m:sty m:val="p"/>
-          </m:rPr>
-          <m:t>.</m:t>
-        </m:r>
-        <m:r>
-          <m:rPr>
-            <m:sty m:val="p"/>
-          </m:rPr>
-          <m:t>5775</m:t>
-        </m:r>
-        <m:r>
-          <m:rPr>
-            <m:sty m:val="p"/>
-          </m:rPr>
-          <m:t>(</m:t>
-        </m:r>
-        <m:r>
-          <m:rPr>
-            <m:sty m:val="p"/>
-          </m:rPr>
-          <m:t>g</m:t>
-        </m:r>
-        <m:r>
-          <m:rPr>
-            <m:sty m:val="p"/>
-          </m:rPr>
-          <m:t>)</m:t>
-        </m:r>
-      </m:oMath>
+      <w:r>
+        <w:t xml:space="preserve">8.0275 (g) - 0.45 (g) = 7.5775 (g)</w:t>
+      </w:r>
     </w:p>
     <w:p>
       <w:pPr>
@@ -625,152 +363,9 @@
       <w:r>
         <w:t xml:space="preserve"> </w:t>
       </w:r>
-      <m:oMath>
-        <m:r>
-          <m:rPr>
-            <m:sty m:val="p"/>
-          </m:rPr>
-          <m:t>7</m:t>
-        </m:r>
-        <m:r>
-          <m:rPr>
-            <m:sty m:val="p"/>
-          </m:rPr>
-          <m:t>.</m:t>
-        </m:r>
-        <m:r>
-          <m:rPr>
-            <m:sty m:val="p"/>
-          </m:rPr>
-          <m:t>5775</m:t>
-        </m:r>
-        <m:r>
-          <m:rPr>
-            <m:sty m:val="p"/>
-          </m:rPr>
-          <m:t>(</m:t>
-        </m:r>
-        <m:r>
-          <m:rPr>
-            <m:sty m:val="p"/>
-          </m:rPr>
-          <m:t>g</m:t>
-        </m:r>
-        <m:r>
-          <m:rPr>
-            <m:sty m:val="p"/>
-          </m:rPr>
-          <m:t>)</m:t>
-        </m:r>
-        <m:r>
-          <m:rPr>
-            <m:sty m:val="p"/>
-          </m:rPr>
-          <m:t>/</m:t>
-        </m:r>
-        <m:r>
-          <m:rPr>
-            <m:sty m:val="p"/>
-          </m:rPr>
-          <m:t>4</m:t>
-        </m:r>
-        <m:r>
-          <m:rPr>
-            <m:sty m:val="p"/>
-          </m:rPr>
-          <m:t>.</m:t>
-        </m:r>
-        <m:r>
-          <m:rPr>
-            <m:sty m:val="p"/>
-          </m:rPr>
-          <m:t>3</m:t>
-        </m:r>
-        <m:r>
-          <m:rPr>
-            <m:sty m:val="p"/>
-          </m:rPr>
-          <m:t>(</m:t>
-        </m:r>
-        <m:r>
-          <m:rPr>
-            <m:sty m:val="p"/>
-          </m:rPr>
-          <m:t>m</m:t>
-        </m:r>
-        <m:r>
-          <m:rPr>
-            <m:sty m:val="p"/>
-          </m:rPr>
-          <m:t>l</m:t>
-        </m:r>
-        <m:r>
-          <m:rPr>
-            <m:sty m:val="p"/>
-          </m:rPr>
-          <m:t>)</m:t>
-        </m:r>
-        <m:r>
-          <m:rPr>
-            <m:sty m:val="p"/>
-          </m:rPr>
-          <m:t>=</m:t>
-        </m:r>
-        <m:r>
-          <m:rPr>
-            <m:sty m:val="p"/>
-          </m:rPr>
-          <m:t>1</m:t>
-        </m:r>
-        <m:r>
-          <m:rPr>
-            <m:sty m:val="p"/>
-          </m:rPr>
-          <m:t>.</m:t>
-        </m:r>
-        <m:r>
-          <m:rPr>
-            <m:sty m:val="p"/>
-          </m:rPr>
-          <m:t>762</m:t>
-        </m:r>
-        <m:r>
-          <m:rPr>
-            <m:sty m:val="p"/>
-          </m:rPr>
-          <m:t>(</m:t>
-        </m:r>
-        <m:r>
-          <m:rPr>
-            <m:sty m:val="p"/>
-          </m:rPr>
-          <m:t>g</m:t>
-        </m:r>
-        <m:r>
-          <m:rPr>
-            <m:sty m:val="p"/>
-          </m:rPr>
-          <m:t>/</m:t>
-        </m:r>
-        <m:r>
-          <m:rPr>
-            <m:sty m:val="p"/>
-          </m:rPr>
-          <m:t>m</m:t>
-        </m:r>
-        <m:r>
-          <m:rPr>
-            <m:sty m:val="p"/>
-          </m:rPr>
-          <m:t>l</m:t>
-        </m:r>
-        <m:r>
-          <m:rPr>
-            <m:sty m:val="p"/>
-          </m:rPr>
-          <m:t>)</m:t>
-        </m:r>
-      </m:oMath>
+      <w:r>
+        <w:t xml:space="preserve">7.5775 (g) / 4.3 (ml) = 1.762 (g/ml)</w:t>
+      </w:r>
     </w:p>
     <w:p>
       <w:r>
@@ -993,248 +588,36 @@
           <w:ilvl w:val="3"/>
         </w:numPr>
       </w:pPr>
-      <m:oMath>
-        <m:sSub>
-          <m:e>
-            <m:r>
-              <m:rPr>
-                <m:sty m:val="p"/>
-              </m:rPr>
-              <m:t>R</m:t>
-            </m:r>
-          </m:e>
-          <m:sub>
-            <m:r>
-              <m:rPr>
-                <m:sty m:val="p"/>
-              </m:rPr>
-              <m:t>I</m:t>
-            </m:r>
-            <m:r>
-              <m:rPr>
-                <m:sty m:val="p"/>
-              </m:rPr>
-              <m:t>c</m:t>
-            </m:r>
-            <m:r>
-              <m:rPr>
-                <m:sty m:val="p"/>
-              </m:rPr>
-              <m:t>o</m:t>
-            </m:r>
-            <m:r>
-              <m:rPr>
-                <m:sty m:val="p"/>
-              </m:rPr>
-              <m:t>r</m:t>
-            </m:r>
-            <m:r>
-              <m:rPr>
-                <m:sty m:val="p"/>
-              </m:rPr>
-              <m:t>r</m:t>
-            </m:r>
-            <m:r>
-              <m:rPr>
-                <m:sty m:val="p"/>
-              </m:rPr>
-              <m:t>e</m:t>
-            </m:r>
-            <m:r>
-              <m:rPr>
-                <m:sty m:val="p"/>
-              </m:rPr>
-              <m:t>c</m:t>
-            </m:r>
-            <m:r>
-              <m:rPr>
-                <m:sty m:val="p"/>
-              </m:rPr>
-              <m:t>t</m:t>
-            </m:r>
-            <m:r>
-              <m:rPr>
-                <m:sty m:val="p"/>
-              </m:rPr>
-              <m:t>e</m:t>
-            </m:r>
-            <m:r>
-              <m:rPr>
-                <m:sty m:val="p"/>
-              </m:rPr>
-              <m:t>d</m:t>
-            </m:r>
-          </m:sub>
-        </m:sSub>
-        <m:r>
-          <m:rPr>
-            <m:sty m:val="p"/>
-          </m:rPr>
-          <m:t>=</m:t>
-        </m:r>
-        <m:sSub>
-          <m:e>
-            <m:r>
-              <m:rPr>
-                <m:sty m:val="p"/>
-              </m:rPr>
-              <m:t>R</m:t>
-            </m:r>
-          </m:e>
-          <m:sub>
-            <m:r>
-              <m:rPr>
-                <m:sty m:val="p"/>
-              </m:rPr>
-              <m:t>I</m:t>
-            </m:r>
-            <m:r>
-              <m:rPr>
-                <m:sty m:val="p"/>
-              </m:rPr>
-              <m:t>o</m:t>
-            </m:r>
-            <m:r>
-              <m:rPr>
-                <m:sty m:val="p"/>
-              </m:rPr>
-              <m:t>b</m:t>
-            </m:r>
-            <m:r>
-              <m:rPr>
-                <m:sty m:val="p"/>
-              </m:rPr>
-              <m:t>s</m:t>
-            </m:r>
-            <m:r>
-              <m:rPr>
-                <m:sty m:val="p"/>
-              </m:rPr>
-              <m:t>e</m:t>
-            </m:r>
-            <m:r>
-              <m:rPr>
-                <m:sty m:val="p"/>
-              </m:rPr>
-              <m:t>r</m:t>
-            </m:r>
-            <m:r>
-              <m:rPr>
-                <m:sty m:val="p"/>
-              </m:rPr>
-              <m:t>v</m:t>
-            </m:r>
-            <m:r>
-              <m:rPr>
-                <m:sty m:val="p"/>
-              </m:rPr>
-              <m:t>e</m:t>
-            </m:r>
-            <m:r>
-              <m:rPr>
-                <m:sty m:val="p"/>
-              </m:rPr>
-              <m:t>d</m:t>
-            </m:r>
-          </m:sub>
-        </m:sSub>
-        <m:r>
-          <m:rPr>
-            <m:sty m:val="p"/>
-          </m:rPr>
-          <m:t>−</m:t>
-        </m:r>
-        <m:r>
-          <m:rPr>
-            <m:sty m:val="p"/>
-          </m:rPr>
-          <m:t>(</m:t>
-        </m:r>
-        <m:sSub>
-          <m:e>
-            <m:r>
-              <m:rPr>
-                <m:sty m:val="p"/>
-              </m:rPr>
-              <m:t>R</m:t>
-            </m:r>
-          </m:e>
-          <m:sub>
-            <m:r>
-              <m:rPr>
-                <m:sty m:val="p"/>
-              </m:rPr>
-              <m:t>I</m:t>
-            </m:r>
-            <m:r>
-              <m:rPr>
-                <m:sty m:val="p"/>
-              </m:rPr>
-              <m:t>b</m:t>
-            </m:r>
-            <m:r>
-              <m:rPr>
-                <m:sty m:val="p"/>
-              </m:rPr>
-              <m:t>u</m:t>
-            </m:r>
-            <m:r>
-              <m:rPr>
-                <m:sty m:val="p"/>
-              </m:rPr>
-              <m:t>f</m:t>
-            </m:r>
-            <m:r>
-              <m:rPr>
-                <m:sty m:val="p"/>
-              </m:rPr>
-              <m:t>f</m:t>
-            </m:r>
-            <m:r>
-              <m:rPr>
-                <m:sty m:val="p"/>
-              </m:rPr>
-              <m:t>e</m:t>
-            </m:r>
-            <m:r>
-              <m:rPr>
-                <m:sty m:val="p"/>
-              </m:rPr>
-              <m:t>r</m:t>
-            </m:r>
-          </m:sub>
-        </m:sSub>
-        <m:r>
-          <m:rPr>
-            <m:sty m:val="p"/>
-          </m:rPr>
-          <m:t>−</m:t>
-        </m:r>
-        <m:r>
-          <m:rPr>
-            <m:sty m:val="p"/>
-          </m:rPr>
-          <m:t>1</m:t>
-        </m:r>
-        <m:r>
-          <m:rPr>
-            <m:sty m:val="p"/>
-          </m:rPr>
-          <m:t>.</m:t>
-        </m:r>
-        <m:r>
-          <m:rPr>
-            <m:sty m:val="p"/>
-          </m:rPr>
-          <m:t>3333</m:t>
-        </m:r>
-        <m:r>
-          <m:rPr>
-            <m:sty m:val="p"/>
-          </m:rPr>
-          <m:t>)</m:t>
-        </m:r>
-      </m:oMath>
+      <w:r>
+        <w:t xml:space="preserve">R</w:t>
+      </w:r>
+      <w:r>
+        <w:t xml:space="preserve">I corrected</w:t>
+      </w:r>
+      <w:r>
+        <w:t xml:space="preserve"> </w:t>
+      </w:r>
+      <w:r>
+        <w:t xml:space="preserve">= R</w:t>
+      </w:r>
+      <w:r>
+        <w:t xml:space="preserve">I observed</w:t>
+      </w:r>
+      <w:r>
+        <w:t xml:space="preserve"> </w:t>
+      </w:r>
+      <w:r>
+        <w:t xml:space="preserve">- (R</w:t>
+      </w:r>
+      <w:r>
+        <w:t xml:space="preserve">I buffer</w:t>
+      </w:r>
+      <w:r>
+        <w:t xml:space="preserve"> </w:t>
+      </w:r>
+      <w:r>
+        <w:t xml:space="preserve">- 1.3333)</w:t>
+      </w:r>
     </w:p>
     <w:p>
       <w:pPr>
@@ -1256,188 +639,18 @@
           <w:ilvl w:val="2"/>
         </w:numPr>
       </w:pPr>
-      <m:oMath>
-        <m:r>
-          <m:rPr>
-            <m:sty m:val="p"/>
-          </m:rPr>
-          <m:t>D</m:t>
-        </m:r>
-        <m:r>
-          <m:rPr>
-            <m:sty m:val="p"/>
-          </m:rPr>
-          <m:t>e</m:t>
-        </m:r>
-        <m:r>
-          <m:rPr>
-            <m:sty m:val="p"/>
-          </m:rPr>
-          <m:t>n</m:t>
-        </m:r>
-        <m:r>
-          <m:rPr>
-            <m:sty m:val="p"/>
-          </m:rPr>
-          <m:t>s</m:t>
-        </m:r>
-        <m:r>
-          <m:rPr>
-            <m:sty m:val="p"/>
-          </m:rPr>
-          <m:t>i</m:t>
-        </m:r>
-        <m:r>
-          <m:rPr>
-            <m:sty m:val="p"/>
-          </m:rPr>
-          <m:t>t</m:t>
-        </m:r>
-        <m:r>
-          <m:rPr>
-            <m:sty m:val="p"/>
-          </m:rPr>
-          <m:t>y</m:t>
-        </m:r>
-        <m:r>
-          <m:rPr>
-            <m:sty m:val="p"/>
-          </m:rPr>
-          <m:t>(</m:t>
-        </m:r>
-        <m:r>
-          <m:rPr>
-            <m:sty m:val="p"/>
-          </m:rPr>
-          <m:t>g</m:t>
-        </m:r>
-        <m:r>
-          <m:rPr>
-            <m:sty m:val="p"/>
-          </m:rPr>
-          <m:t>/</m:t>
-        </m:r>
-        <m:r>
-          <m:rPr>
-            <m:sty m:val="p"/>
-          </m:rPr>
-          <m:t>m</m:t>
-        </m:r>
-        <m:r>
-          <m:rPr>
-            <m:sty m:val="p"/>
-          </m:rPr>
-          <m:t>l</m:t>
-        </m:r>
-        <m:r>
-          <m:rPr>
-            <m:sty m:val="p"/>
-          </m:rPr>
-          <m:t>)</m:t>
-        </m:r>
-        <m:r>
-          <m:rPr>
-            <m:sty m:val="p"/>
-          </m:rPr>
-          <m:t>=</m:t>
-        </m:r>
-        <m:r>
-          <m:rPr>
-            <m:sty m:val="p"/>
-          </m:rPr>
-          <m:t>a</m:t>
-        </m:r>
-        <m:r>
-          <m:rPr>
-            <m:sty m:val="p"/>
-          </m:rPr>
-          <m:t>*</m:t>
-        </m:r>
-        <m:sSub>
-          <m:e>
-            <m:r>
-              <m:rPr>
-                <m:sty m:val="p"/>
-              </m:rPr>
-              <m:t>R</m:t>
-            </m:r>
-          </m:e>
-          <m:sub>
-            <m:r>
-              <m:rPr>
-                <m:sty m:val="p"/>
-              </m:rPr>
-              <m:t>I</m:t>
-            </m:r>
-            <m:r>
-              <m:rPr>
-                <m:sty m:val="p"/>
-              </m:rPr>
-              <m:t>c</m:t>
-            </m:r>
-            <m:r>
-              <m:rPr>
-                <m:sty m:val="p"/>
-              </m:rPr>
-              <m:t>o</m:t>
-            </m:r>
-            <m:r>
-              <m:rPr>
-                <m:sty m:val="p"/>
-              </m:rPr>
-              <m:t>r</m:t>
-            </m:r>
-            <m:r>
-              <m:rPr>
-                <m:sty m:val="p"/>
-              </m:rPr>
-              <m:t>r</m:t>
-            </m:r>
-            <m:r>
-              <m:rPr>
-                <m:sty m:val="p"/>
-              </m:rPr>
-              <m:t>e</m:t>
-            </m:r>
-            <m:r>
-              <m:rPr>
-                <m:sty m:val="p"/>
-              </m:rPr>
-              <m:t>c</m:t>
-            </m:r>
-            <m:r>
-              <m:rPr>
-                <m:sty m:val="p"/>
-              </m:rPr>
-              <m:t>t</m:t>
-            </m:r>
-            <m:r>
-              <m:rPr>
-                <m:sty m:val="p"/>
-              </m:rPr>
-              <m:t>e</m:t>
-            </m:r>
-            <m:r>
-              <m:rPr>
-                <m:sty m:val="p"/>
-              </m:rPr>
-              <m:t>d</m:t>
-            </m:r>
-          </m:sub>
-        </m:sSub>
-        <m:r>
-          <m:rPr>
-            <m:sty m:val="p"/>
-          </m:rPr>
-          <m:t>−</m:t>
-        </m:r>
-        <m:r>
-          <m:rPr>
-            <m:sty m:val="p"/>
-          </m:rPr>
-          <m:t>b</m:t>
-        </m:r>
-      </m:oMath>
+      <w:r>
+        <w:t xml:space="preserve">Density (g/ml) = a * R</w:t>
+      </w:r>
+      <w:r>
+        <w:t xml:space="preserve">I corrected</w:t>
+      </w:r>
+      <w:r>
+        <w:t xml:space="preserve"> </w:t>
+      </w:r>
+      <w:r>
+        <w:t xml:space="preserve">- b</w:t>
+      </w:r>
     </w:p>
     <w:p>
       <w:pPr>
@@ -1505,85 +718,11 @@
         </w:numPr>
       </w:pPr>
       <w:r>
-        <w:t xml:space="preserve">The</w:t>
-      </w:r>
-      <w:r>
-        <w:t xml:space="preserve"> </w:t>
-      </w:r>
-      <m:oMath>
-        <m:sSub>
-          <m:e>
-            <m:r>
-              <m:rPr>
-                <m:sty m:val="p"/>
-              </m:rPr>
-              <m:t>R</m:t>
-            </m:r>
-          </m:e>
-          <m:sub>
-            <m:r>
-              <m:rPr>
-                <m:sty m:val="p"/>
-              </m:rPr>
-              <m:t>I</m:t>
-            </m:r>
-            <m:r>
-              <m:rPr>
-                <m:sty m:val="p"/>
-              </m:rPr>
-              <m:t>c</m:t>
-            </m:r>
-            <m:r>
-              <m:rPr>
-                <m:sty m:val="p"/>
-              </m:rPr>
-              <m:t>o</m:t>
-            </m:r>
-            <m:r>
-              <m:rPr>
-                <m:sty m:val="p"/>
-              </m:rPr>
-              <m:t>r</m:t>
-            </m:r>
-            <m:r>
-              <m:rPr>
-                <m:sty m:val="p"/>
-              </m:rPr>
-              <m:t>r</m:t>
-            </m:r>
-            <m:r>
-              <m:rPr>
-                <m:sty m:val="p"/>
-              </m:rPr>
-              <m:t>e</m:t>
-            </m:r>
-            <m:r>
-              <m:rPr>
-                <m:sty m:val="p"/>
-              </m:rPr>
-              <m:t>c</m:t>
-            </m:r>
-            <m:r>
-              <m:rPr>
-                <m:sty m:val="p"/>
-              </m:rPr>
-              <m:t>t</m:t>
-            </m:r>
-            <m:r>
-              <m:rPr>
-                <m:sty m:val="p"/>
-              </m:rPr>
-              <m:t>e</m:t>
-            </m:r>
-            <m:r>
-              <m:rPr>
-                <m:sty m:val="p"/>
-              </m:rPr>
-              <m:t>d</m:t>
-            </m:r>
-          </m:sub>
-        </m:sSub>
-      </m:oMath>
+        <w:t xml:space="preserve">The R</w:t>
+      </w:r>
+      <w:r>
+        <w:t xml:space="preserve">I corrected</w:t>
+      </w:r>
       <w:r>
         <w:t xml:space="preserve"> </w:t>
       </w:r>
@@ -3313,7 +2452,7 @@
     </w:lvl>
   </w:abstractNum>
   <w:abstractNum w:abstractNumId="990">
-    <w:nsid w:val="5885f8aa"/>
+    <w:nsid w:val="384905d8"/>
     <w:multiLevelType w:val="multilevel"/>
     <w:lvl w:ilvl="0">
       <w:numFmt w:val="bullet"/>
@@ -3394,7 +2533,7 @@
     </w:lvl>
   </w:abstractNum>
   <w:abstractNum w:abstractNumId="991">
-    <w:nsid w:val="a9471838"/>
+    <w:nsid w:val="b8158306"/>
     <w:multiLevelType w:val="multilevel"/>
     <w:lvl w:ilvl="0">
       <w:numFmt w:val="bullet"/>
@@ -3475,7 +2614,7 @@
     </w:lvl>
   </w:abstractNum>
   <w:abstractNum w:abstractNumId="99411">
-    <w:nsid w:val="a4f83758"/>
+    <w:nsid w:val="fb3dcf3c"/>
     <w:multiLevelType w:val="multilevel"/>
     <w:lvl w:ilvl="0">
       <w:start w:val="1"/>
@@ -3563,7 +2702,7 @@
     </w:lvl>
   </w:abstractNum>
   <w:abstractNum w:abstractNumId="99414">
-    <w:nsid w:val="84e0c90f"/>
+    <w:nsid w:val="2645af53"/>
     <w:multiLevelType w:val="multilevel"/>
     <w:lvl w:ilvl="0">
       <w:start w:val="4"/>

</xml_diff>